<commit_message>
work on methods add more refs
</commit_message>
<xml_diff>
--- a/text/swo_age_tech_memo.docx
+++ b/text/swo_age_tech_memo.docx
@@ -7,7 +7,19 @@
         <w:pStyle w:val="Title"/>
       </w:pPr>
       <w:r>
-        <w:t xml:space="preserve">Bootstrap</w:t>
+        <w:t xml:space="preserve">Bottom</w:t>
+      </w:r>
+      <w:r>
+        <w:t xml:space="preserve"> </w:t>
+      </w:r>
+      <w:r>
+        <w:t xml:space="preserve">trawl</w:t>
+      </w:r>
+      <w:r>
+        <w:t xml:space="preserve"> </w:t>
+      </w:r>
+      <w:r>
+        <w:t xml:space="preserve">survey</w:t>
       </w:r>
       <w:r>
         <w:t xml:space="preserve"> </w:t>
@@ -86,6 +98,12 @@
       </w:r>
       <w:r>
         <w:t xml:space="preserve">catch-at-age</w:t>
+      </w:r>
+      <w:r>
+        <w:t xml:space="preserve"> </w:t>
+      </w:r>
+      <w:r>
+        <w:t xml:space="preserve">assessment</w:t>
       </w:r>
       <w:r>
         <w:t xml:space="preserve"> </w:t>
@@ -375,7 +393,59 @@
         <w:pStyle w:val="FirstParagraph"/>
       </w:pPr>
       <w:r>
-        <w:t xml:space="preserve">[Pete and Matt]</w:t>
+        <w:rPr>
+          <w:iCs/>
+          <w:i/>
+        </w:rPr>
+        <w:t xml:space="preserve">Why are you doing this? [context and aim]</w:t>
+      </w:r>
+    </w:p>
+    <w:p>
+      <w:pPr>
+        <w:pStyle w:val="BodyText"/>
+      </w:pPr>
+      <w:r>
+        <w:rPr>
+          <w:iCs/>
+          <w:i/>
+        </w:rPr>
+        <w:t xml:space="preserve">What did you do? [methods]</w:t>
+      </w:r>
+    </w:p>
+    <w:p>
+      <w:pPr>
+        <w:pStyle w:val="BodyText"/>
+      </w:pPr>
+      <w:r>
+        <w:rPr>
+          <w:iCs/>
+          <w:i/>
+        </w:rPr>
+        <w:t xml:space="preserve">What did you find? [core results – say something useful – no motherhood statements or deference to the main text!]</w:t>
+      </w:r>
+    </w:p>
+    <w:p>
+      <w:pPr>
+        <w:pStyle w:val="BodyText"/>
+      </w:pPr>
+      <w:r>
+        <w:rPr>
+          <w:iCs/>
+          <w:i/>
+        </w:rPr>
+        <w:t xml:space="preserve">What does this mean? [interpretation in context]</w:t>
+      </w:r>
+    </w:p>
+    <w:p>
+      <w:pPr>
+        <w:pStyle w:val="BodyText"/>
+      </w:pPr>
+      <w:r>
+        <w:rPr>
+          <w:iCs/>
+          <w:i/>
+        </w:rPr>
+        <w:t xml:space="preserve">What is it good for? [application]</w:t>
       </w:r>
     </w:p>
     <w:p>
@@ -464,7 +534,7 @@
           <w:rPr>
             <w:rStyle w:val="Hyperlink"/>
           </w:rPr>
-          <w:t xml:space="preserve">Expanding length frequency to population abundance at length</w:t>
+          <w:t xml:space="preserve">Expanding length frequency to population abundance-at-length</w:t>
         </w:r>
       </w:hyperlink>
     </w:p>
@@ -481,7 +551,7 @@
           <w:rPr>
             <w:rStyle w:val="Hyperlink"/>
           </w:rPr>
-          <w:t xml:space="preserve">Expanding specimen collections to population abundance at age</w:t>
+          <w:t xml:space="preserve">Expanding specimen collections to population abundance-at-age</w:t>
         </w:r>
       </w:hyperlink>
     </w:p>
@@ -641,7 +711,7 @@
         <w:pStyle w:val="FirstParagraph"/>
       </w:pPr>
       <w:r>
-        <w:t xml:space="preserve">Under the North Pacific Fishery Management Council (NPFMC) Fishery Management Plan (FMP) for the Eastern Bering Sea, Aleutian Islands, and Gulf of Alaska, Tier 1, 2, and 3 stocks use an age-structured assessment model to estimate population and management quantities</w:t>
+        <w:t xml:space="preserve">Under the North Pacific Fishery Management Council (NPFMC) Fishery Management Plan (FMP) for the Eastern Bering Sea, Aleutian Islands, and Gulf of Alaska, Tier 1, 2, and 3 stocks use statistical catch-at-age assessment models to estimate population and management quantities</w:t>
       </w:r>
       <w:r>
         <w:t xml:space="preserve"> </w:t>
@@ -656,7 +726,7 @@
         <w:t xml:space="preserve"> </w:t>
       </w:r>
       <w:r>
-        <w:t xml:space="preserve">While these assessment models can vary in their specific implementation across stocks (i.e., parameterization or data availability), a critical and common data component of this structure of assessment model is age and length composition data.</w:t>
+        <w:t xml:space="preserve">While these models can vary in their specific implementation across stocks (i.e., due to differences in parameterization, error structures, or data availability), a critical and ubiquitous data component of this structure of assessment model is age and length composition data.</w:t>
       </w:r>
       <w:r>
         <w:t xml:space="preserve"> </w:t>
@@ -668,7 +738,16 @@
         <w:t xml:space="preserve"> </w:t>
       </w:r>
       <w:r>
-        <w:t xml:space="preserve">The Alaska Fisheries Science Center (AFSC) operates fishery-independent surveys that then provide age and length composition data to 26 stocks (or stock complexes) assessed with age-structured models.</w:t>
+        <w:t xml:space="preserve">The Alaska Fisheries Science Center (AFSC) operates fishery-independent bottom trawl surveys</w:t>
+      </w:r>
+      <w:r>
+        <w:t xml:space="preserve"> </w:t>
+      </w:r>
+      <w:r>
+        <w:t xml:space="preserve">(Stauffer 2004)</w:t>
+      </w:r>
+      <w:r>
+        <w:t xml:space="preserve">, spanning most of the continental shelf in Alaskan waters south of the Bering Strait, including the eastern Bering Sea (EBS), the Aleutian Islands (AI), and the Gulf of Alaska (GOA) that provide age and length composition data to 26 stocks (or stock complexes) assessed with statistical catch-at-age models.</w:t>
       </w:r>
     </w:p>
     <w:p>
@@ -682,7 +761,7 @@
         <w:t xml:space="preserve"> </w:t>
       </w:r>
       <w:r>
-        <w:t xml:space="preserve">The most common use of length frequency sampling is to derive estimates of the population abundance at length that are then used in an age-length key to estimate population estimates at age and the model is fit to these age composition estimates</w:t>
+        <w:t xml:space="preserve">The most common use of length frequency sampling is to derive estimates of the population abundance-at-length that are used in conjunction with an age-length key to estimate population estimates at age, which are then converted to age composition estimates and fit in the model</w:t>
       </w:r>
       <w:r>
         <w:t xml:space="preserve"> </w:t>
@@ -703,7 +782,7 @@
         <w:t xml:space="preserve"> </w:t>
       </w:r>
       <w:r>
-        <w:t xml:space="preserve">(e.g., Rudd et al. 2021)</w:t>
+        <w:t xml:space="preserve">(Rudd et al. 2021)</w:t>
       </w:r>
       <w:r>
         <w:t xml:space="preserve"> </w:t>
@@ -724,7 +803,7 @@
         <w:t xml:space="preserve"> </w:t>
       </w:r>
       <w:r>
-        <w:t xml:space="preserve">In some cases, where age data is not available, length frequency samples which have been expanded to population abundance at length estimates are used directly as composition data within the assessment</w:t>
+        <w:t xml:space="preserve">In some cases, where age data is not available, length frequency samples which have been expanded to population abundance-at-length estimates are used directly as composition data within the assessment</w:t>
       </w:r>
       <w:r>
         <w:t xml:space="preserve"> </w:t>
@@ -771,7 +850,7 @@
         <w:t xml:space="preserve"> </w:t>
       </w:r>
       <w:r>
-        <w:t xml:space="preserve">(Barbeaux et al. 2022)</w:t>
+        <w:t xml:space="preserve">(e.g., Barbeaux et al. 2022)</w:t>
       </w:r>
       <w:r>
         <w:t xml:space="preserve">.</w:t>
@@ -798,7 +877,7 @@
         <w:t xml:space="preserve"> </w:t>
       </w:r>
       <w:r>
-        <w:t xml:space="preserve">the particular year’s age or length composition that is subsequently fit by the assessment model.</w:t>
+        <w:t xml:space="preserve">the particular year’s age or length composition data that subsequently influences the precision of the assessment models fit.</w:t>
       </w:r>
       <w:r>
         <w:t xml:space="preserve"> </w:t>
@@ -890,13 +969,13 @@
         <w:t xml:space="preserve"> </w:t>
       </w:r>
       <w:r>
-        <w:t xml:space="preserve">to obtain historical estimates of input sample size for age and length composition data for all stocks assessed at AFSC with age-structured assessment models.</w:t>
-      </w:r>
-      <w:r>
-        <w:t xml:space="preserve"> </w:t>
-      </w:r>
-      <w:r>
-        <w:t xml:space="preserve">The main objectives of this technical memorandum are to 1) document methods used by AFSC for expanding length and age collections to population abundance estimates (which are subsequently used as composition data in stock assessments), 2) present stock-specific results of historical input samples size for Tier</w:t>
+        <w:t xml:space="preserve">to obtain historical estimates of input sample size for age and length composition data obtained by the AFSC bottom trawl surveys in the EBS, AI, and GOA for all stocks assessed at AFSC with statistical catch-at-age assessment models.</w:t>
+      </w:r>
+      <w:r>
+        <w:t xml:space="preserve"> </w:t>
+      </w:r>
+      <w:r>
+        <w:t xml:space="preserve">The main objectives of this technical memorandum are to 1) document methods used by AFSC for expanding length and age collections to population abundance estimates (which are subsequently used as composition data in stock assessments), 2) present stock-specific results of historical input samples size from AFSC bottom trawl surveys for Tier</w:t>
       </w:r>
       <w:r>
         <w:t xml:space="preserve"> </w:t>
@@ -917,7 +996,7 @@
       </w:r>
     </w:p>
     <w:bookmarkEnd w:id="22"/>
-    <w:bookmarkStart w:id="30" w:name="materials-and-methods"/>
+    <w:bookmarkStart w:id="29" w:name="materials-and-methods"/>
     <w:p>
       <w:pPr>
         <w:pStyle w:val="Heading1"/>
@@ -926,7 +1005,7 @@
         <w:t xml:space="preserve">Materials and Methods</w:t>
       </w:r>
     </w:p>
-    <w:bookmarkStart w:id="24" w:name="survey-data"/>
+    <w:bookmarkStart w:id="23" w:name="survey-data"/>
     <w:p>
       <w:pPr>
         <w:pStyle w:val="Heading2"/>
@@ -955,22 +1034,20 @@
         <w:t xml:space="preserve"> </w:t>
       </w:r>
       <w:r>
-        <w:t xml:space="preserve">Length frequency protocols and recent analysis of historical data are further described in</w:t>
-      </w:r>
-      <w:r>
-        <w:t xml:space="preserve"> </w:t>
-      </w:r>
-      <w:r>
-        <w:t xml:space="preserve">Hulson et al. (in prep)</w:t>
+        <w:t xml:space="preserve">Length frequency protocols and recent analysis of sex-specific length frequency data are further described in</w:t>
+      </w:r>
+      <w:r>
+        <w:t xml:space="preserve"> </w:t>
+      </w:r>
+      <w:r>
+        <w:t xml:space="preserve">Hulson et al. (2023)</w:t>
       </w:r>
       <w:r>
         <w:t xml:space="preserve">.</w:t>
       </w:r>
-    </w:p>
-    <w:p>
-      <w:pPr>
-        <w:pStyle w:val="BodyText"/>
-      </w:pPr>
+      <w:r>
+        <w:t xml:space="preserve"> </w:t>
+      </w:r>
       <w:r>
         <w:t xml:space="preserve">To facilitate age estimation, individual fish are processed at sea to record sex, length and weight and to remove sagittal otoliths that are returned the AFSC Age and Growth laboratory for age determination.</w:t>
       </w:r>
@@ -990,33 +1067,7 @@
         <w:t xml:space="preserve"> </w:t>
       </w:r>
       <w:r>
-        <w:t xml:space="preserve">Age-length-keys (ALKs) generated from the age/length observations within a survey are then applied to estimated size compositions to provide an estimate of population age composition.</w:t>
-      </w:r>
-      <w:r>
-        <w:t xml:space="preserve"> </w:t>
-      </w:r>
-      <w:r>
-        <w:t xml:space="preserve">Currently, no species age composition are estimated using stratified ALKs, rather, all observations are pooled for the entirety of the survey area each survey year.</w:t>
-      </w:r>
-      <w:r>
-        <w:t xml:space="preserve"> </w:t>
-      </w:r>
-      <w:r>
-        <w:t xml:space="preserve">When there is no corresponding age observation for an observed length bin in a single survey, age-at-length observations for all years are pooled to assign ages to that length bin.</w:t>
-      </w:r>
-      <w:r>
-        <w:t xml:space="preserve"> </w:t>
-      </w:r>
-      <w:r>
-        <w:t xml:space="preserve">This is different in AI/GOA, where the age obs are just dropped.</w:t>
-      </w:r>
-    </w:p>
-    <w:p>
-      <w:pPr>
-        <w:pStyle w:val="BodyText"/>
-      </w:pPr>
-      <w:r>
-        <w:t xml:space="preserve">Species within each survey that are assessed with statistical catch-at-age models (Tier</w:t>
+        <w:t xml:space="preserve">Species within each survey that are assessed with statistical catch-at-age models were selected to be included in this analysis (Tier</w:t>
       </w:r>
       <w:r>
         <w:t xml:space="preserve"> </w:t>
@@ -1042,43 +1093,23 @@
         <w:t xml:space="preserve">1</w:t>
       </w:r>
       <w:r>
-        <w:t xml:space="preserve">) were selected to be included in this analysis (shown by groupings in Table</w:t>
-      </w:r>
-      <w:r>
-        <w:t xml:space="preserve"> </w:t>
-      </w:r>
-      <w:r>
-        <w:t xml:space="preserve">2</w:t>
-      </w:r>
-      <w:r>
         <w:t xml:space="preserve">).</w:t>
       </w:r>
       <w:r>
         <w:t xml:space="preserve"> </w:t>
       </w:r>
       <w:r>
-        <w:t xml:space="preserve">The database (i.e., RACEBASE) was queried based on functions used in the sumfish package in Program R (</w:t>
-      </w:r>
-      <w:hyperlink r:id="rId23">
-        <w:r>
-          <w:rPr>
-            <w:rStyle w:val="Hyperlink"/>
-          </w:rPr>
-          <w:t xml:space="preserve">https://github.com/afsc-gap-products/sumfish</w:t>
-        </w:r>
-      </w:hyperlink>
-      <w:r>
-        <w:t xml:space="preserve">).</w:t>
+        <w:t xml:space="preserve">Data from AFSC bottom trawl surveys conducted in the EBS shelf (1982 to present), EBS slope (2002, 2004, 2008, 2010, 2012, and 2016), AI (1991 to present), and GOA (1990 to present) were used to estimate input sample size for each of these stock assessments in this study.</w:t>
       </w:r>
     </w:p>
-    <w:bookmarkEnd w:id="24"/>
-    <w:bookmarkStart w:id="25" w:name="Xd8ad7f23c7ab5ea1a5be8373fea30b2e386de14"/>
+    <w:bookmarkEnd w:id="23"/>
+    <w:bookmarkStart w:id="24" w:name="Xd8ad7f23c7ab5ea1a5be8373fea30b2e386de14"/>
     <w:p>
       <w:pPr>
         <w:pStyle w:val="Heading2"/>
       </w:pPr>
       <w:r>
-        <w:t xml:space="preserve">Expanding length frequency to population abundance at length</w:t>
+        <w:t xml:space="preserve">Expanding length frequency to population abundance-at-length</w:t>
       </w:r>
     </w:p>
     <w:p>
@@ -1086,16 +1117,16 @@
         <w:pStyle w:val="FirstParagraph"/>
       </w:pPr>
       <w:r>
-        <w:t xml:space="preserve">Length frequency samples collected by the AFSC bottom trawl surveys are expanded by catch and stratum area to obtain estimates of population abundance at length (this approach is also detailed in</w:t>
-      </w:r>
-      <w:r>
-        <w:t xml:space="preserve"> </w:t>
-      </w:r>
-      <w:r>
-        <w:t xml:space="preserve">Hulson et al. (in prep)</w:t>
-      </w:r>
-      <w:r>
-        <w:t xml:space="preserve">, we include the description here as well in order to provide a source for both the length and age expansions for reference).</w:t>
+        <w:t xml:space="preserve">Length frequency samples collected by the AFSC bottom trawl surveys are expanded by catch and stratum area to obtain estimates of population abundance-at-length</w:t>
+      </w:r>
+      <w:r>
+        <w:t xml:space="preserve"> </w:t>
+      </w:r>
+      <w:r>
+        <w:t xml:space="preserve">(this approach is also detailed in Hulson et al. 2023, we include the description here as well in order to provide a source for both the length and age expansions for reference)</w:t>
+      </w:r>
+      <w:r>
+        <w:t xml:space="preserve">.</w:t>
       </w:r>
       <w:r>
         <w:t xml:space="preserve"> </w:t>
@@ -1134,7 +1165,7 @@
         <w:t xml:space="preserve"> </w:t>
       </w:r>
       <w:r>
-        <w:t xml:space="preserve">Population abundance at length are computed for three sex categories: males, females, and unsexed at the stratum level, which are then summed across stratum to obtain the population abundance at length for the management-scale region (i.e., EBS, AI, or GOA), these can also be summed to any sub-region level.</w:t>
+        <w:t xml:space="preserve">Population abundance-at-length are computed for three sex categories: males, females, and unsexed at the stratum level, which are then summed across stratum to obtain the population abundance-at-length for the management-scale region (i.e., EBS, AI, or GOA), these can also be summed to any sub-region level.</w:t>
       </w:r>
     </w:p>
     <w:p>
@@ -1210,6 +1241,132 @@
     <w:p>
       <w:pPr>
         <w:pStyle w:val="BodyText"/>
+      </w:pPr>
+      <m:oMathPara>
+        <m:oMathParaPr>
+          <m:jc m:val="center"/>
+        </m:oMathParaPr>
+        <m:oMath>
+          <m:sSub>
+            <m:e>
+              <m:acc>
+                <m:accPr>
+                  <m:chr m:val="̂"/>
+                </m:accPr>
+                <m:e>
+                  <m:r>
+                    <m:t>N</m:t>
+                  </m:r>
+                </m:e>
+              </m:acc>
+            </m:e>
+            <m:sub>
+              <m:r>
+                <m:t>s</m:t>
+              </m:r>
+              <m:r>
+                <m:t>t</m:t>
+              </m:r>
+              <m:r>
+                <m:rPr>
+                  <m:sty m:val="p"/>
+                </m:rPr>
+                <m:t>,</m:t>
+              </m:r>
+              <m:r>
+                <m:t>y</m:t>
+              </m:r>
+            </m:sub>
+          </m:sSub>
+          <m:r>
+            <m:rPr>
+              <m:sty m:val="p"/>
+            </m:rPr>
+            <m:t>=</m:t>
+          </m:r>
+          <m:sSub>
+            <m:e>
+              <m:bar>
+                <m:barPr>
+                  <m:pos m:val="top"/>
+                </m:barPr>
+                <m:e>
+                  <m:r>
+                    <m:t>C</m:t>
+                  </m:r>
+                  <m:r>
+                    <m:t>P</m:t>
+                  </m:r>
+                  <m:r>
+                    <m:t>U</m:t>
+                  </m:r>
+                  <m:r>
+                    <m:t>E</m:t>
+                  </m:r>
+                </m:e>
+              </m:bar>
+            </m:e>
+            <m:sub>
+              <m:r>
+                <m:t>s</m:t>
+              </m:r>
+              <m:r>
+                <m:t>t</m:t>
+              </m:r>
+              <m:r>
+                <m:rPr>
+                  <m:sty m:val="p"/>
+                </m:rPr>
+                <m:t>,</m:t>
+              </m:r>
+              <m:r>
+                <m:t>y</m:t>
+              </m:r>
+            </m:sub>
+          </m:sSub>
+          <m:r>
+            <m:rPr>
+              <m:sty m:val="p"/>
+            </m:rPr>
+            <m:t>⋅</m:t>
+          </m:r>
+          <m:sSub>
+            <m:e>
+              <m:r>
+                <m:t>A</m:t>
+              </m:r>
+            </m:e>
+            <m:sub>
+              <m:r>
+                <m:t>s</m:t>
+              </m:r>
+              <m:r>
+                <m:t>t</m:t>
+              </m:r>
+            </m:sub>
+          </m:sSub>
+          <m:r>
+            <m:t>  </m:t>
+          </m:r>
+          <m:d>
+            <m:dPr>
+              <m:begChr m:val="("/>
+              <m:endChr m:val=")"/>
+              <m:sepChr m:val=""/>
+              <m:grow/>
+            </m:dPr>
+            <m:e>
+              <m:r>
+                <m:t>1</m:t>
+              </m:r>
+            </m:e>
+          </m:d>
+        </m:oMath>
+      </m:oMathPara>
+    </w:p>
+    <w:p>
+      <w:pPr>
+        <w:pStyle w:val="FirstParagraph"/>
       </w:pPr>
       <w:r>
         <w:t xml:space="preserve">where</w:t>
@@ -1317,6 +1474,375 @@
     <w:p>
       <w:pPr>
         <w:pStyle w:val="BodyText"/>
+      </w:pPr>
+      <m:oMathPara>
+        <m:oMathParaPr>
+          <m:jc m:val="center"/>
+        </m:oMathParaPr>
+        <m:oMath>
+          <m:sSub>
+            <m:e>
+              <m:bar>
+                <m:barPr>
+                  <m:pos m:val="top"/>
+                </m:barPr>
+                <m:e>
+                  <m:r>
+                    <m:t>C</m:t>
+                  </m:r>
+                  <m:r>
+                    <m:t>P</m:t>
+                  </m:r>
+                  <m:r>
+                    <m:t>U</m:t>
+                  </m:r>
+                  <m:r>
+                    <m:t>E</m:t>
+                  </m:r>
+                </m:e>
+              </m:bar>
+            </m:e>
+            <m:sub>
+              <m:r>
+                <m:t>s</m:t>
+              </m:r>
+              <m:r>
+                <m:t>t</m:t>
+              </m:r>
+              <m:r>
+                <m:rPr>
+                  <m:sty m:val="p"/>
+                </m:rPr>
+                <m:t>,</m:t>
+              </m:r>
+              <m:r>
+                <m:t>y</m:t>
+              </m:r>
+            </m:sub>
+          </m:sSub>
+          <m:r>
+            <m:rPr>
+              <m:sty m:val="p"/>
+            </m:rPr>
+            <m:t>=</m:t>
+          </m:r>
+          <m:f>
+            <m:fPr>
+              <m:type m:val="bar"/>
+            </m:fPr>
+            <m:num>
+              <m:r>
+                <m:t>1</m:t>
+              </m:r>
+            </m:num>
+            <m:den>
+              <m:sSub>
+                <m:e>
+                  <m:r>
+                    <m:t>H</m:t>
+                  </m:r>
+                </m:e>
+                <m:sub>
+                  <m:r>
+                    <m:t>s</m:t>
+                  </m:r>
+                  <m:r>
+                    <m:t>t</m:t>
+                  </m:r>
+                  <m:r>
+                    <m:rPr>
+                      <m:sty m:val="p"/>
+                    </m:rPr>
+                    <m:t>,</m:t>
+                  </m:r>
+                  <m:r>
+                    <m:t>y</m:t>
+                  </m:r>
+                </m:sub>
+              </m:sSub>
+            </m:den>
+          </m:f>
+          <m:nary>
+            <m:naryPr>
+              <m:chr m:val="∑"/>
+              <m:limLoc m:val="undOvr"/>
+              <m:subHide m:val="0"/>
+              <m:supHide m:val="0"/>
+            </m:naryPr>
+            <m:sub>
+              <m:r>
+                <m:t>h</m:t>
+              </m:r>
+              <m:r>
+                <m:rPr>
+                  <m:sty m:val="p"/>
+                </m:rPr>
+                <m:t>=</m:t>
+              </m:r>
+              <m:r>
+                <m:t>1</m:t>
+              </m:r>
+            </m:sub>
+            <m:sup>
+              <m:sSub>
+                <m:e>
+                  <m:r>
+                    <m:t>H</m:t>
+                  </m:r>
+                </m:e>
+                <m:sub>
+                  <m:r>
+                    <m:t>s</m:t>
+                  </m:r>
+                  <m:r>
+                    <m:t>t</m:t>
+                  </m:r>
+                  <m:r>
+                    <m:rPr>
+                      <m:sty m:val="p"/>
+                    </m:rPr>
+                    <m:t>,</m:t>
+                  </m:r>
+                  <m:r>
+                    <m:t>y</m:t>
+                  </m:r>
+                </m:sub>
+              </m:sSub>
+            </m:sup>
+            <m:e>
+              <m:r>
+                <m:t>C</m:t>
+              </m:r>
+            </m:e>
+          </m:nary>
+          <m:r>
+            <m:t>P</m:t>
+          </m:r>
+          <m:r>
+            <m:t>U</m:t>
+          </m:r>
+          <m:sSub>
+            <m:e>
+              <m:r>
+                <m:t>E</m:t>
+              </m:r>
+            </m:e>
+            <m:sub>
+              <m:r>
+                <m:t>h</m:t>
+              </m:r>
+              <m:r>
+                <m:rPr>
+                  <m:sty m:val="p"/>
+                </m:rPr>
+                <m:t>,</m:t>
+              </m:r>
+              <m:r>
+                <m:t>s</m:t>
+              </m:r>
+              <m:r>
+                <m:t>t</m:t>
+              </m:r>
+              <m:r>
+                <m:rPr>
+                  <m:sty m:val="p"/>
+                </m:rPr>
+                <m:t>,</m:t>
+              </m:r>
+              <m:r>
+                <m:t>y</m:t>
+              </m:r>
+            </m:sub>
+          </m:sSub>
+          <m:r>
+            <m:rPr>
+              <m:sty m:val="p"/>
+            </m:rPr>
+            <m:t>=</m:t>
+          </m:r>
+          <m:f>
+            <m:fPr>
+              <m:type m:val="bar"/>
+            </m:fPr>
+            <m:num>
+              <m:r>
+                <m:t>1</m:t>
+              </m:r>
+            </m:num>
+            <m:den>
+              <m:sSub>
+                <m:e>
+                  <m:r>
+                    <m:t>H</m:t>
+                  </m:r>
+                </m:e>
+                <m:sub>
+                  <m:r>
+                    <m:t>s</m:t>
+                  </m:r>
+                  <m:r>
+                    <m:t>t</m:t>
+                  </m:r>
+                  <m:r>
+                    <m:rPr>
+                      <m:sty m:val="p"/>
+                    </m:rPr>
+                    <m:t>,</m:t>
+                  </m:r>
+                  <m:r>
+                    <m:t>y</m:t>
+                  </m:r>
+                </m:sub>
+              </m:sSub>
+            </m:den>
+          </m:f>
+          <m:nary>
+            <m:naryPr>
+              <m:chr m:val="∑"/>
+              <m:limLoc m:val="undOvr"/>
+              <m:subHide m:val="0"/>
+              <m:supHide m:val="0"/>
+            </m:naryPr>
+            <m:sub>
+              <m:r>
+                <m:t>h</m:t>
+              </m:r>
+              <m:r>
+                <m:rPr>
+                  <m:sty m:val="p"/>
+                </m:rPr>
+                <m:t>=</m:t>
+              </m:r>
+              <m:r>
+                <m:t>1</m:t>
+              </m:r>
+            </m:sub>
+            <m:sup>
+              <m:sSub>
+                <m:e>
+                  <m:r>
+                    <m:t>H</m:t>
+                  </m:r>
+                </m:e>
+                <m:sub>
+                  <m:r>
+                    <m:t>s</m:t>
+                  </m:r>
+                  <m:r>
+                    <m:t>t</m:t>
+                  </m:r>
+                  <m:r>
+                    <m:rPr>
+                      <m:sty m:val="p"/>
+                    </m:rPr>
+                    <m:t>,</m:t>
+                  </m:r>
+                  <m:r>
+                    <m:t>y</m:t>
+                  </m:r>
+                </m:sub>
+              </m:sSub>
+            </m:sup>
+            <m:e>
+              <m:f>
+                <m:fPr>
+                  <m:type m:val="bar"/>
+                </m:fPr>
+                <m:num>
+                  <m:sSub>
+                    <m:e>
+                      <m:r>
+                        <m:t>n</m:t>
+                      </m:r>
+                    </m:e>
+                    <m:sub>
+                      <m:r>
+                        <m:t>h</m:t>
+                      </m:r>
+                      <m:r>
+                        <m:rPr>
+                          <m:sty m:val="p"/>
+                        </m:rPr>
+                        <m:t>,</m:t>
+                      </m:r>
+                      <m:r>
+                        <m:t>s</m:t>
+                      </m:r>
+                      <m:r>
+                        <m:t>t</m:t>
+                      </m:r>
+                      <m:r>
+                        <m:rPr>
+                          <m:sty m:val="p"/>
+                        </m:rPr>
+                        <m:t>,</m:t>
+                      </m:r>
+                      <m:r>
+                        <m:t>y</m:t>
+                      </m:r>
+                    </m:sub>
+                  </m:sSub>
+                </m:num>
+                <m:den>
+                  <m:sSub>
+                    <m:e>
+                      <m:r>
+                        <m:t>E</m:t>
+                      </m:r>
+                    </m:e>
+                    <m:sub>
+                      <m:r>
+                        <m:t>h</m:t>
+                      </m:r>
+                      <m:r>
+                        <m:rPr>
+                          <m:sty m:val="p"/>
+                        </m:rPr>
+                        <m:t>,</m:t>
+                      </m:r>
+                      <m:r>
+                        <m:t>s</m:t>
+                      </m:r>
+                      <m:r>
+                        <m:t>t</m:t>
+                      </m:r>
+                      <m:r>
+                        <m:rPr>
+                          <m:sty m:val="p"/>
+                        </m:rPr>
+                        <m:t>,</m:t>
+                      </m:r>
+                      <m:r>
+                        <m:t>y</m:t>
+                      </m:r>
+                    </m:sub>
+                  </m:sSub>
+                </m:den>
+              </m:f>
+            </m:e>
+          </m:nary>
+          <m:r>
+            <m:t>  </m:t>
+          </m:r>
+          <m:d>
+            <m:dPr>
+              <m:begChr m:val="("/>
+              <m:endChr m:val=")"/>
+              <m:sepChr m:val=""/>
+              <m:grow/>
+            </m:dPr>
+            <m:e>
+              <m:r>
+                <m:t>2</m:t>
+              </m:r>
+            </m:e>
+          </m:d>
+        </m:oMath>
+      </m:oMathPara>
+    </w:p>
+    <w:p>
+      <w:pPr>
+        <w:pStyle w:val="FirstParagraph"/>
       </w:pPr>
       <w:r>
         <w:t xml:space="preserve">where</w:t>
@@ -1609,6 +2135,241 @@
     <w:p>
       <w:pPr>
         <w:pStyle w:val="BodyText"/>
+      </w:pPr>
+      <m:oMathPara>
+        <m:oMathParaPr>
+          <m:jc m:val="center"/>
+        </m:oMathParaPr>
+        <m:oMath>
+          <m:sSub>
+            <m:e>
+              <m:acc>
+                <m:accPr>
+                  <m:chr m:val="̂"/>
+                </m:accPr>
+                <m:e>
+                  <m:r>
+                    <m:t>p</m:t>
+                  </m:r>
+                </m:e>
+              </m:acc>
+            </m:e>
+            <m:sub>
+              <m:r>
+                <m:t>C</m:t>
+              </m:r>
+              <m:r>
+                <m:t>P</m:t>
+              </m:r>
+              <m:r>
+                <m:t>U</m:t>
+              </m:r>
+              <m:r>
+                <m:t>E</m:t>
+              </m:r>
+              <m:r>
+                <m:rPr>
+                  <m:sty m:val="p"/>
+                </m:rPr>
+                <m:t>,</m:t>
+              </m:r>
+              <m:r>
+                <m:t>h</m:t>
+              </m:r>
+              <m:r>
+                <m:rPr>
+                  <m:sty m:val="p"/>
+                </m:rPr>
+                <m:t>,</m:t>
+              </m:r>
+              <m:r>
+                <m:t>s</m:t>
+              </m:r>
+              <m:r>
+                <m:t>t</m:t>
+              </m:r>
+              <m:r>
+                <m:rPr>
+                  <m:sty m:val="p"/>
+                </m:rPr>
+                <m:t>,</m:t>
+              </m:r>
+              <m:r>
+                <m:t>y</m:t>
+              </m:r>
+            </m:sub>
+          </m:sSub>
+          <m:r>
+            <m:rPr>
+              <m:sty m:val="p"/>
+            </m:rPr>
+            <m:t>=</m:t>
+          </m:r>
+          <m:f>
+            <m:fPr>
+              <m:type m:val="bar"/>
+            </m:fPr>
+            <m:num>
+              <m:r>
+                <m:t>C</m:t>
+              </m:r>
+              <m:r>
+                <m:t>P</m:t>
+              </m:r>
+              <m:r>
+                <m:t>U</m:t>
+              </m:r>
+              <m:sSub>
+                <m:e>
+                  <m:r>
+                    <m:t>E</m:t>
+                  </m:r>
+                </m:e>
+                <m:sub>
+                  <m:r>
+                    <m:t>h</m:t>
+                  </m:r>
+                  <m:r>
+                    <m:rPr>
+                      <m:sty m:val="p"/>
+                    </m:rPr>
+                    <m:t>,</m:t>
+                  </m:r>
+                  <m:r>
+                    <m:t>s</m:t>
+                  </m:r>
+                  <m:r>
+                    <m:t>t</m:t>
+                  </m:r>
+                  <m:r>
+                    <m:rPr>
+                      <m:sty m:val="p"/>
+                    </m:rPr>
+                    <m:t>,</m:t>
+                  </m:r>
+                  <m:r>
+                    <m:t>y</m:t>
+                  </m:r>
+                </m:sub>
+              </m:sSub>
+            </m:num>
+            <m:den>
+              <m:nary>
+                <m:naryPr>
+                  <m:chr m:val="∑"/>
+                  <m:limLoc m:val="undOvr"/>
+                  <m:subHide m:val="0"/>
+                  <m:supHide m:val="0"/>
+                </m:naryPr>
+                <m:sub>
+                  <m:r>
+                    <m:t>h</m:t>
+                  </m:r>
+                  <m:r>
+                    <m:rPr>
+                      <m:sty m:val="p"/>
+                    </m:rPr>
+                    <m:t>=</m:t>
+                  </m:r>
+                  <m:r>
+                    <m:t>1</m:t>
+                  </m:r>
+                </m:sub>
+                <m:sup>
+                  <m:sSub>
+                    <m:e>
+                      <m:r>
+                        <m:t>H</m:t>
+                      </m:r>
+                    </m:e>
+                    <m:sub>
+                      <m:r>
+                        <m:t>s</m:t>
+                      </m:r>
+                      <m:r>
+                        <m:t>y</m:t>
+                      </m:r>
+                      <m:r>
+                        <m:rPr>
+                          <m:sty m:val="p"/>
+                        </m:rPr>
+                        <m:t>,</m:t>
+                      </m:r>
+                      <m:r>
+                        <m:t>y</m:t>
+                      </m:r>
+                    </m:sub>
+                  </m:sSub>
+                </m:sup>
+                <m:e>
+                  <m:r>
+                    <m:t>C</m:t>
+                  </m:r>
+                </m:e>
+              </m:nary>
+              <m:r>
+                <m:t>P</m:t>
+              </m:r>
+              <m:r>
+                <m:t>U</m:t>
+              </m:r>
+              <m:sSub>
+                <m:e>
+                  <m:r>
+                    <m:t>E</m:t>
+                  </m:r>
+                </m:e>
+                <m:sub>
+                  <m:r>
+                    <m:t>h</m:t>
+                  </m:r>
+                  <m:r>
+                    <m:rPr>
+                      <m:sty m:val="p"/>
+                    </m:rPr>
+                    <m:t>,</m:t>
+                  </m:r>
+                  <m:r>
+                    <m:t>s</m:t>
+                  </m:r>
+                  <m:r>
+                    <m:t>t</m:t>
+                  </m:r>
+                  <m:r>
+                    <m:rPr>
+                      <m:sty m:val="p"/>
+                    </m:rPr>
+                    <m:t>,</m:t>
+                  </m:r>
+                  <m:r>
+                    <m:t>y</m:t>
+                  </m:r>
+                </m:sub>
+              </m:sSub>
+            </m:den>
+          </m:f>
+          <m:r>
+            <m:t>  </m:t>
+          </m:r>
+          <m:d>
+            <m:dPr>
+              <m:begChr m:val="("/>
+              <m:endChr m:val=")"/>
+              <m:sepChr m:val=""/>
+              <m:grow/>
+            </m:dPr>
+            <m:e>
+              <m:r>
+                <m:t>3</m:t>
+              </m:r>
+            </m:e>
+          </m:d>
+        </m:oMath>
+      </m:oMathPara>
+    </w:p>
+    <w:p>
+      <w:pPr>
+        <w:pStyle w:val="FirstParagraph"/>
       </w:pPr>
       <w:r>
         <w:t xml:space="preserve">where</w:t>
@@ -1753,6 +2514,631 @@
       <w:pPr>
         <w:pStyle w:val="BodyText"/>
       </w:pPr>
+      <m:oMathPara>
+        <m:oMathParaPr>
+          <m:jc m:val="center"/>
+        </m:oMathParaPr>
+        <m:oMath>
+          <m:sSub>
+            <m:e>
+              <m:acc>
+                <m:accPr>
+                  <m:chr m:val="̂"/>
+                </m:accPr>
+                <m:e>
+                  <m:r>
+                    <m:t>p</m:t>
+                  </m:r>
+                </m:e>
+              </m:acc>
+            </m:e>
+            <m:sub>
+              <m:r>
+                <m:t>s</m:t>
+              </m:r>
+              <m:r>
+                <m:t>x</m:t>
+              </m:r>
+              <m:r>
+                <m:rPr>
+                  <m:sty m:val="p"/>
+                </m:rPr>
+                <m:t>,</m:t>
+              </m:r>
+              <m:r>
+                <m:t>l</m:t>
+              </m:r>
+              <m:r>
+                <m:rPr>
+                  <m:sty m:val="p"/>
+                </m:rPr>
+                <m:t>,</m:t>
+              </m:r>
+              <m:r>
+                <m:t>h</m:t>
+              </m:r>
+              <m:r>
+                <m:rPr>
+                  <m:sty m:val="p"/>
+                </m:rPr>
+                <m:t>,</m:t>
+              </m:r>
+              <m:r>
+                <m:t>s</m:t>
+              </m:r>
+              <m:r>
+                <m:t>t</m:t>
+              </m:r>
+              <m:r>
+                <m:rPr>
+                  <m:sty m:val="p"/>
+                </m:rPr>
+                <m:t>,</m:t>
+              </m:r>
+              <m:r>
+                <m:t>y</m:t>
+              </m:r>
+            </m:sub>
+          </m:sSub>
+          <m:r>
+            <m:rPr>
+              <m:sty m:val="p"/>
+            </m:rPr>
+            <m:t>=</m:t>
+          </m:r>
+          <m:d>
+            <m:dPr>
+              <m:begChr m:val="{"/>
+              <m:endChr m:val=""/>
+              <m:sepChr m:val=""/>
+              <m:grow/>
+            </m:dPr>
+            <m:e>
+              <m:m>
+                <m:mPr>
+                  <m:baseJc m:val="center"/>
+                  <m:plcHide m:val="1"/>
+                  <m:mcs>
+                    <m:mc>
+                      <m:mcPr>
+                        <m:mcJc m:val="left"/>
+                        <m:count m:val="1"/>
+                      </m:mcPr>
+                    </m:mc>
+                  </m:mcs>
+                </m:mPr>
+                <m:mr>
+                  <m:e>
+                    <m:d>
+                      <m:dPr>
+                        <m:begChr m:val="("/>
+                        <m:endChr m:val=")"/>
+                        <m:sepChr m:val=""/>
+                        <m:grow/>
+                      </m:dPr>
+                      <m:e>
+                        <m:r>
+                          <m:t>1</m:t>
+                        </m:r>
+                      </m:e>
+                    </m:d>
+                    <m:f>
+                      <m:fPr>
+                        <m:type m:val="bar"/>
+                      </m:fPr>
+                      <m:num>
+                        <m:sSub>
+                          <m:e>
+                            <m:r>
+                              <m:t>N</m:t>
+                            </m:r>
+                          </m:e>
+                          <m:sub>
+                            <m:r>
+                              <m:t>s</m:t>
+                            </m:r>
+                            <m:r>
+                              <m:t>x</m:t>
+                            </m:r>
+                            <m:r>
+                              <m:rPr>
+                                <m:sty m:val="p"/>
+                              </m:rPr>
+                              <m:t>,</m:t>
+                            </m:r>
+                            <m:r>
+                              <m:t>l</m:t>
+                            </m:r>
+                            <m:r>
+                              <m:rPr>
+                                <m:sty m:val="p"/>
+                              </m:rPr>
+                              <m:t>,</m:t>
+                            </m:r>
+                            <m:r>
+                              <m:t>h</m:t>
+                            </m:r>
+                            <m:r>
+                              <m:rPr>
+                                <m:sty m:val="p"/>
+                              </m:rPr>
+                              <m:t>,</m:t>
+                            </m:r>
+                            <m:r>
+                              <m:t>s</m:t>
+                            </m:r>
+                            <m:r>
+                              <m:t>t</m:t>
+                            </m:r>
+                            <m:r>
+                              <m:rPr>
+                                <m:sty m:val="p"/>
+                              </m:rPr>
+                              <m:t>,</m:t>
+                            </m:r>
+                            <m:r>
+                              <m:t>y</m:t>
+                            </m:r>
+                          </m:sub>
+                        </m:sSub>
+                      </m:num>
+                      <m:den>
+                        <m:sSub>
+                          <m:e>
+                            <m:r>
+                              <m:t>N</m:t>
+                            </m:r>
+                          </m:e>
+                          <m:sub>
+                            <m:r>
+                              <m:t>h</m:t>
+                            </m:r>
+                            <m:r>
+                              <m:rPr>
+                                <m:sty m:val="p"/>
+                              </m:rPr>
+                              <m:t>,</m:t>
+                            </m:r>
+                            <m:r>
+                              <m:t>s</m:t>
+                            </m:r>
+                            <m:r>
+                              <m:t>t</m:t>
+                            </m:r>
+                            <m:r>
+                              <m:rPr>
+                                <m:sty m:val="p"/>
+                              </m:rPr>
+                              <m:t>,</m:t>
+                            </m:r>
+                            <m:r>
+                              <m:t>y</m:t>
+                            </m:r>
+                          </m:sub>
+                        </m:sSub>
+                      </m:den>
+                    </m:f>
+                  </m:e>
+                </m:mr>
+                <m:mr>
+                  <m:e>
+                    <m:d>
+                      <m:dPr>
+                        <m:begChr m:val="("/>
+                        <m:endChr m:val=")"/>
+                        <m:sepChr m:val=""/>
+                        <m:grow/>
+                      </m:dPr>
+                      <m:e>
+                        <m:r>
+                          <m:t>2</m:t>
+                        </m:r>
+                      </m:e>
+                    </m:d>
+                    <m:f>
+                      <m:fPr>
+                        <m:type m:val="bar"/>
+                      </m:fPr>
+                      <m:num>
+                        <m:nary>
+                          <m:naryPr>
+                            <m:chr m:val="∑"/>
+                            <m:limLoc m:val="undOvr"/>
+                            <m:subHide m:val="0"/>
+                            <m:supHide m:val="0"/>
+                          </m:naryPr>
+                          <m:sub>
+                            <m:r>
+                              <m:t>h</m:t>
+                            </m:r>
+                            <m:r>
+                              <m:rPr>
+                                <m:sty m:val="p"/>
+                              </m:rPr>
+                              <m:t>=</m:t>
+                            </m:r>
+                            <m:r>
+                              <m:t>1</m:t>
+                            </m:r>
+                          </m:sub>
+                          <m:sup>
+                            <m:sSub>
+                              <m:e>
+                                <m:r>
+                                  <m:t>H</m:t>
+                                </m:r>
+                              </m:e>
+                              <m:sub>
+                                <m:r>
+                                  <m:t>s</m:t>
+                                </m:r>
+                                <m:r>
+                                  <m:t>t</m:t>
+                                </m:r>
+                                <m:r>
+                                  <m:rPr>
+                                    <m:sty m:val="p"/>
+                                  </m:rPr>
+                                  <m:t>,</m:t>
+                                </m:r>
+                                <m:r>
+                                  <m:t>y</m:t>
+                                </m:r>
+                              </m:sub>
+                            </m:sSub>
+                          </m:sup>
+                          <m:e>
+                            <m:d>
+                              <m:dPr>
+                                <m:begChr m:val="["/>
+                                <m:endChr m:val="]"/>
+                                <m:sepChr m:val=""/>
+                                <m:grow/>
+                              </m:dPr>
+                              <m:e>
+                                <m:sSub>
+                                  <m:e>
+                                    <m:r>
+                                      <m:t>N</m:t>
+                                    </m:r>
+                                  </m:e>
+                                  <m:sub>
+                                    <m:r>
+                                      <m:t>s</m:t>
+                                    </m:r>
+                                    <m:r>
+                                      <m:t>x</m:t>
+                                    </m:r>
+                                    <m:r>
+                                      <m:rPr>
+                                        <m:sty m:val="p"/>
+                                      </m:rPr>
+                                      <m:t>,</m:t>
+                                    </m:r>
+                                    <m:r>
+                                      <m:t>l</m:t>
+                                    </m:r>
+                                    <m:r>
+                                      <m:rPr>
+                                        <m:sty m:val="p"/>
+                                      </m:rPr>
+                                      <m:t>,</m:t>
+                                    </m:r>
+                                    <m:r>
+                                      <m:t>h</m:t>
+                                    </m:r>
+                                    <m:r>
+                                      <m:rPr>
+                                        <m:sty m:val="p"/>
+                                      </m:rPr>
+                                      <m:t>,</m:t>
+                                    </m:r>
+                                    <m:r>
+                                      <m:t>s</m:t>
+                                    </m:r>
+                                    <m:r>
+                                      <m:t>t</m:t>
+                                    </m:r>
+                                    <m:r>
+                                      <m:rPr>
+                                        <m:sty m:val="p"/>
+                                      </m:rPr>
+                                      <m:t>,</m:t>
+                                    </m:r>
+                                    <m:r>
+                                      <m:t>y</m:t>
+                                    </m:r>
+                                  </m:sub>
+                                </m:sSub>
+                                <m:r>
+                                  <m:rPr>
+                                    <m:sty m:val="p"/>
+                                  </m:rPr>
+                                  <m:t>/</m:t>
+                                </m:r>
+                                <m:sSub>
+                                  <m:e>
+                                    <m:r>
+                                      <m:t>N</m:t>
+                                    </m:r>
+                                  </m:e>
+                                  <m:sub>
+                                    <m:r>
+                                      <m:t>h</m:t>
+                                    </m:r>
+                                    <m:r>
+                                      <m:rPr>
+                                        <m:sty m:val="p"/>
+                                      </m:rPr>
+                                      <m:t>,</m:t>
+                                    </m:r>
+                                    <m:r>
+                                      <m:t>s</m:t>
+                                    </m:r>
+                                    <m:r>
+                                      <m:t>t</m:t>
+                                    </m:r>
+                                    <m:r>
+                                      <m:rPr>
+                                        <m:sty m:val="p"/>
+                                      </m:rPr>
+                                      <m:t>,</m:t>
+                                    </m:r>
+                                    <m:r>
+                                      <m:t>y</m:t>
+                                    </m:r>
+                                  </m:sub>
+                                </m:sSub>
+                              </m:e>
+                            </m:d>
+                          </m:e>
+                        </m:nary>
+                      </m:num>
+                      <m:den>
+                        <m:nary>
+                          <m:naryPr>
+                            <m:chr m:val="∑"/>
+                            <m:limLoc m:val="undOvr"/>
+                            <m:subHide m:val="0"/>
+                            <m:supHide m:val="0"/>
+                          </m:naryPr>
+                          <m:sub>
+                            <m:r>
+                              <m:t>s</m:t>
+                            </m:r>
+                            <m:r>
+                              <m:t>x</m:t>
+                            </m:r>
+                            <m:r>
+                              <m:rPr>
+                                <m:sty m:val="p"/>
+                              </m:rPr>
+                              <m:t>=</m:t>
+                            </m:r>
+                            <m:r>
+                              <m:t>1</m:t>
+                            </m:r>
+                          </m:sub>
+                          <m:sup>
+                            <m:r>
+                              <m:t>3</m:t>
+                            </m:r>
+                          </m:sup>
+                          <m:e>
+                            <m:nary>
+                              <m:naryPr>
+                                <m:chr m:val="∑"/>
+                                <m:limLoc m:val="undOvr"/>
+                                <m:subHide m:val="0"/>
+                                <m:supHide m:val="0"/>
+                              </m:naryPr>
+                              <m:sub>
+                                <m:r>
+                                  <m:t>l</m:t>
+                                </m:r>
+                                <m:r>
+                                  <m:rPr>
+                                    <m:sty m:val="p"/>
+                                  </m:rPr>
+                                  <m:t>=</m:t>
+                                </m:r>
+                                <m:r>
+                                  <m:t>1</m:t>
+                                </m:r>
+                              </m:sub>
+                              <m:sup>
+                                <m:r>
+                                  <m:t>L</m:t>
+                                </m:r>
+                              </m:sup>
+                              <m:e>
+                                <m:nary>
+                                  <m:naryPr>
+                                    <m:chr m:val="∑"/>
+                                    <m:limLoc m:val="undOvr"/>
+                                    <m:subHide m:val="0"/>
+                                    <m:supHide m:val="0"/>
+                                  </m:naryPr>
+                                  <m:sub>
+                                    <m:r>
+                                      <m:t>h</m:t>
+                                    </m:r>
+                                    <m:r>
+                                      <m:rPr>
+                                        <m:sty m:val="p"/>
+                                      </m:rPr>
+                                      <m:t>=</m:t>
+                                    </m:r>
+                                    <m:r>
+                                      <m:t>1</m:t>
+                                    </m:r>
+                                  </m:sub>
+                                  <m:sup>
+                                    <m:sSub>
+                                      <m:e>
+                                        <m:r>
+                                          <m:t>H</m:t>
+                                        </m:r>
+                                      </m:e>
+                                      <m:sub>
+                                        <m:r>
+                                          <m:t>s</m:t>
+                                        </m:r>
+                                        <m:r>
+                                          <m:t>t</m:t>
+                                        </m:r>
+                                        <m:r>
+                                          <m:rPr>
+                                            <m:sty m:val="p"/>
+                                          </m:rPr>
+                                          <m:t>,</m:t>
+                                        </m:r>
+                                        <m:r>
+                                          <m:t>y</m:t>
+                                        </m:r>
+                                      </m:sub>
+                                    </m:sSub>
+                                  </m:sup>
+                                  <m:e>
+                                    <m:d>
+                                      <m:dPr>
+                                        <m:begChr m:val="["/>
+                                        <m:endChr m:val="]"/>
+                                        <m:sepChr m:val=""/>
+                                        <m:grow/>
+                                      </m:dPr>
+                                      <m:e>
+                                        <m:sSub>
+                                          <m:e>
+                                            <m:r>
+                                              <m:t>N</m:t>
+                                            </m:r>
+                                          </m:e>
+                                          <m:sub>
+                                            <m:r>
+                                              <m:t>s</m:t>
+                                            </m:r>
+                                            <m:r>
+                                              <m:t>x</m:t>
+                                            </m:r>
+                                            <m:r>
+                                              <m:rPr>
+                                                <m:sty m:val="p"/>
+                                              </m:rPr>
+                                              <m:t>,</m:t>
+                                            </m:r>
+                                            <m:r>
+                                              <m:t>l</m:t>
+                                            </m:r>
+                                            <m:r>
+                                              <m:rPr>
+                                                <m:sty m:val="p"/>
+                                              </m:rPr>
+                                              <m:t>,</m:t>
+                                            </m:r>
+                                            <m:r>
+                                              <m:t>h</m:t>
+                                            </m:r>
+                                            <m:r>
+                                              <m:rPr>
+                                                <m:sty m:val="p"/>
+                                              </m:rPr>
+                                              <m:t>,</m:t>
+                                            </m:r>
+                                            <m:r>
+                                              <m:t>s</m:t>
+                                            </m:r>
+                                            <m:r>
+                                              <m:t>t</m:t>
+                                            </m:r>
+                                            <m:r>
+                                              <m:rPr>
+                                                <m:sty m:val="p"/>
+                                              </m:rPr>
+                                              <m:t>,</m:t>
+                                            </m:r>
+                                            <m:r>
+                                              <m:t>y</m:t>
+                                            </m:r>
+                                          </m:sub>
+                                        </m:sSub>
+                                        <m:r>
+                                          <m:rPr>
+                                            <m:sty m:val="p"/>
+                                          </m:rPr>
+                                          <m:t>/</m:t>
+                                        </m:r>
+                                        <m:sSub>
+                                          <m:e>
+                                            <m:r>
+                                              <m:t>N</m:t>
+                                            </m:r>
+                                          </m:e>
+                                          <m:sub>
+                                            <m:r>
+                                              <m:t>h</m:t>
+                                            </m:r>
+                                            <m:r>
+                                              <m:rPr>
+                                                <m:sty m:val="p"/>
+                                              </m:rPr>
+                                              <m:t>,</m:t>
+                                            </m:r>
+                                            <m:r>
+                                              <m:t>s</m:t>
+                                            </m:r>
+                                            <m:r>
+                                              <m:t>t</m:t>
+                                            </m:r>
+                                            <m:r>
+                                              <m:rPr>
+                                                <m:sty m:val="p"/>
+                                              </m:rPr>
+                                              <m:t>,</m:t>
+                                            </m:r>
+                                            <m:r>
+                                              <m:t>y</m:t>
+                                            </m:r>
+                                          </m:sub>
+                                        </m:sSub>
+                                      </m:e>
+                                    </m:d>
+                                  </m:e>
+                                </m:nary>
+                              </m:e>
+                            </m:nary>
+                          </m:e>
+                        </m:nary>
+                      </m:den>
+                    </m:f>
+                  </m:e>
+                </m:mr>
+              </m:m>
+            </m:e>
+          </m:d>
+          <m:r>
+            <m:t>  </m:t>
+          </m:r>
+          <m:d>
+            <m:dPr>
+              <m:begChr m:val="("/>
+              <m:endChr m:val=")"/>
+              <m:sepChr m:val=""/>
+              <m:grow/>
+            </m:dPr>
+            <m:e>
+              <m:r>
+                <m:t>4</m:t>
+              </m:r>
+            </m:e>
+          </m:d>
+        </m:oMath>
+      </m:oMathPara>
+    </w:p>
+    <w:p>
+      <w:pPr>
+        <w:pStyle w:val="FirstParagraph"/>
+      </w:pPr>
       <w:r>
         <w:t xml:space="preserve">where</w:t>
       </w:r>
@@ -1854,15 +3240,323 @@
         <w:t xml:space="preserve"> </w:t>
       </w:r>
       <w:r>
-        <w:t xml:space="preserve">Finally, we estimate the sex-specific population abundance at length within strata-st with:</w:t>
+        <w:t xml:space="preserve">Finally, we estimate the sex-specific population abundance-at-length within strata-st with:</w:t>
       </w:r>
     </w:p>
     <w:p>
       <w:pPr>
         <w:pStyle w:val="BodyText"/>
       </w:pPr>
-      <w:r>
-        <w:t xml:space="preserve">and to obtain the sex-specific estimates of population abundance at length in a management area one would simply sum</w:t>
+      <m:oMathPara>
+        <m:oMathParaPr>
+          <m:jc m:val="center"/>
+        </m:oMathParaPr>
+        <m:oMath>
+          <m:sSub>
+            <m:e>
+              <m:acc>
+                <m:accPr>
+                  <m:chr m:val="̂"/>
+                </m:accPr>
+                <m:e>
+                  <m:r>
+                    <m:t>N</m:t>
+                  </m:r>
+                </m:e>
+              </m:acc>
+            </m:e>
+            <m:sub>
+              <m:r>
+                <m:t>s</m:t>
+              </m:r>
+              <m:r>
+                <m:t>x</m:t>
+              </m:r>
+              <m:r>
+                <m:rPr>
+                  <m:sty m:val="p"/>
+                </m:rPr>
+                <m:t>,</m:t>
+              </m:r>
+              <m:r>
+                <m:t>l</m:t>
+              </m:r>
+              <m:r>
+                <m:rPr>
+                  <m:sty m:val="p"/>
+                </m:rPr>
+                <m:t>,</m:t>
+              </m:r>
+              <m:r>
+                <m:t>s</m:t>
+              </m:r>
+              <m:r>
+                <m:t>t</m:t>
+              </m:r>
+              <m:r>
+                <m:rPr>
+                  <m:sty m:val="p"/>
+                </m:rPr>
+                <m:t>,</m:t>
+              </m:r>
+              <m:r>
+                <m:t>y</m:t>
+              </m:r>
+            </m:sub>
+          </m:sSub>
+          <m:r>
+            <m:rPr>
+              <m:sty m:val="p"/>
+            </m:rPr>
+            <m:t>=</m:t>
+          </m:r>
+          <m:nary>
+            <m:naryPr>
+              <m:chr m:val="∑"/>
+              <m:limLoc m:val="undOvr"/>
+              <m:subHide m:val="0"/>
+              <m:supHide m:val="0"/>
+            </m:naryPr>
+            <m:sub>
+              <m:r>
+                <m:t>h</m:t>
+              </m:r>
+              <m:r>
+                <m:rPr>
+                  <m:sty m:val="p"/>
+                </m:rPr>
+                <m:t>=</m:t>
+              </m:r>
+              <m:r>
+                <m:t>1</m:t>
+              </m:r>
+            </m:sub>
+            <m:sup>
+              <m:sSub>
+                <m:e>
+                  <m:r>
+                    <m:t>H</m:t>
+                  </m:r>
+                </m:e>
+                <m:sub>
+                  <m:r>
+                    <m:t>s</m:t>
+                  </m:r>
+                  <m:r>
+                    <m:t>t</m:t>
+                  </m:r>
+                  <m:r>
+                    <m:rPr>
+                      <m:sty m:val="p"/>
+                    </m:rPr>
+                    <m:t>,</m:t>
+                  </m:r>
+                  <m:r>
+                    <m:t>y</m:t>
+                  </m:r>
+                </m:sub>
+              </m:sSub>
+            </m:sup>
+            <m:e>
+              <m:d>
+                <m:dPr>
+                  <m:begChr m:val="["/>
+                  <m:endChr m:val="]"/>
+                  <m:sepChr m:val=""/>
+                  <m:grow/>
+                </m:dPr>
+                <m:e>
+                  <m:sSub>
+                    <m:e>
+                      <m:acc>
+                        <m:accPr>
+                          <m:chr m:val="̂"/>
+                        </m:accPr>
+                        <m:e>
+                          <m:r>
+                            <m:t>N</m:t>
+                          </m:r>
+                        </m:e>
+                      </m:acc>
+                    </m:e>
+                    <m:sub>
+                      <m:r>
+                        <m:t>s</m:t>
+                      </m:r>
+                      <m:r>
+                        <m:t>t</m:t>
+                      </m:r>
+                      <m:r>
+                        <m:rPr>
+                          <m:sty m:val="p"/>
+                        </m:rPr>
+                        <m:t>,</m:t>
+                      </m:r>
+                      <m:r>
+                        <m:t>y</m:t>
+                      </m:r>
+                    </m:sub>
+                  </m:sSub>
+                  <m:r>
+                    <m:rPr>
+                      <m:sty m:val="p"/>
+                    </m:rPr>
+                    <m:t>⋅</m:t>
+                  </m:r>
+                  <m:sSub>
+                    <m:e>
+                      <m:acc>
+                        <m:accPr>
+                          <m:chr m:val="̂"/>
+                        </m:accPr>
+                        <m:e>
+                          <m:r>
+                            <m:t>p</m:t>
+                          </m:r>
+                        </m:e>
+                      </m:acc>
+                    </m:e>
+                    <m:sub>
+                      <m:r>
+                        <m:t>C</m:t>
+                      </m:r>
+                      <m:r>
+                        <m:t>P</m:t>
+                      </m:r>
+                      <m:r>
+                        <m:t>U</m:t>
+                      </m:r>
+                      <m:r>
+                        <m:t>E</m:t>
+                      </m:r>
+                      <m:r>
+                        <m:rPr>
+                          <m:sty m:val="p"/>
+                        </m:rPr>
+                        <m:t>,</m:t>
+                      </m:r>
+                      <m:r>
+                        <m:t>h</m:t>
+                      </m:r>
+                      <m:r>
+                        <m:rPr>
+                          <m:sty m:val="p"/>
+                        </m:rPr>
+                        <m:t>,</m:t>
+                      </m:r>
+                      <m:r>
+                        <m:t>s</m:t>
+                      </m:r>
+                      <m:r>
+                        <m:t>t</m:t>
+                      </m:r>
+                      <m:r>
+                        <m:rPr>
+                          <m:sty m:val="p"/>
+                        </m:rPr>
+                        <m:t>,</m:t>
+                      </m:r>
+                      <m:r>
+                        <m:t>y</m:t>
+                      </m:r>
+                    </m:sub>
+                  </m:sSub>
+                  <m:r>
+                    <m:rPr>
+                      <m:sty m:val="p"/>
+                    </m:rPr>
+                    <m:t>⋅</m:t>
+                  </m:r>
+                  <m:sSub>
+                    <m:e>
+                      <m:acc>
+                        <m:accPr>
+                          <m:chr m:val="̂"/>
+                        </m:accPr>
+                        <m:e>
+                          <m:r>
+                            <m:t>p</m:t>
+                          </m:r>
+                        </m:e>
+                      </m:acc>
+                    </m:e>
+                    <m:sub>
+                      <m:r>
+                        <m:t>s</m:t>
+                      </m:r>
+                      <m:r>
+                        <m:t>x</m:t>
+                      </m:r>
+                      <m:r>
+                        <m:rPr>
+                          <m:sty m:val="p"/>
+                        </m:rPr>
+                        <m:t>,</m:t>
+                      </m:r>
+                      <m:r>
+                        <m:t>l</m:t>
+                      </m:r>
+                      <m:r>
+                        <m:rPr>
+                          <m:sty m:val="p"/>
+                        </m:rPr>
+                        <m:t>,</m:t>
+                      </m:r>
+                      <m:r>
+                        <m:t>h</m:t>
+                      </m:r>
+                      <m:r>
+                        <m:rPr>
+                          <m:sty m:val="p"/>
+                        </m:rPr>
+                        <m:t>,</m:t>
+                      </m:r>
+                      <m:r>
+                        <m:t>s</m:t>
+                      </m:r>
+                      <m:r>
+                        <m:t>t</m:t>
+                      </m:r>
+                      <m:r>
+                        <m:rPr>
+                          <m:sty m:val="p"/>
+                        </m:rPr>
+                        <m:t>,</m:t>
+                      </m:r>
+                      <m:r>
+                        <m:t>y</m:t>
+                      </m:r>
+                    </m:sub>
+                  </m:sSub>
+                </m:e>
+              </m:d>
+            </m:e>
+          </m:nary>
+          <m:r>
+            <m:t>  </m:t>
+          </m:r>
+          <m:d>
+            <m:dPr>
+              <m:begChr m:val="("/>
+              <m:endChr m:val=")"/>
+              <m:sepChr m:val=""/>
+              <m:grow/>
+            </m:dPr>
+            <m:e>
+              <m:r>
+                <m:t>5</m:t>
+              </m:r>
+            </m:e>
+          </m:d>
+        </m:oMath>
+      </m:oMathPara>
+    </w:p>
+    <w:p>
+      <w:pPr>
+        <w:pStyle w:val="FirstParagraph"/>
+      </w:pPr>
+      <w:r>
+        <w:t xml:space="preserve">and to obtain the sex-specific estimates of population abundance-at-length in a management area one would simply sum</w:t>
       </w:r>
       <w:r>
         <w:t xml:space="preserve"> </w:t>
@@ -1928,14 +3622,14 @@
         <w:t xml:space="preserve">across strata.</w:t>
       </w:r>
     </w:p>
-    <w:bookmarkEnd w:id="25"/>
-    <w:bookmarkStart w:id="26" w:name="X6d95262b46896bdc825dcb1c8faf26f14403203"/>
+    <w:bookmarkEnd w:id="24"/>
+    <w:bookmarkStart w:id="25" w:name="X6d95262b46896bdc825dcb1c8faf26f14403203"/>
     <w:p>
       <w:pPr>
         <w:pStyle w:val="Heading2"/>
       </w:pPr>
       <w:r>
-        <w:t xml:space="preserve">Expanding specimen collections to population abundance at age</w:t>
+        <w:t xml:space="preserve">Expanding specimen collections to population abundance-at-age</w:t>
       </w:r>
     </w:p>
     <w:p>
@@ -1943,7 +3637,7 @@
         <w:pStyle w:val="FirstParagraph"/>
       </w:pPr>
       <w:r>
-        <w:t xml:space="preserve">In the second stage expansion the sex-specific estimates of population abundance at length are used to estimate sex-specific population abundance at age.</w:t>
+        <w:t xml:space="preserve">In the second stage expansion the sex-specific estimates of population abundance-at-length are used to estimate sex-specific population abundance-at-age.</w:t>
       </w:r>
       <w:r>
         <w:t xml:space="preserve"> </w:t>
@@ -2009,13 +3703,416 @@
       <w:pPr>
         <w:pStyle w:val="BodyText"/>
       </w:pPr>
-      <w:r>
-        <w:t xml:space="preserve">The proportions of age at length are then expanded to population abundance at age with:</w:t>
-      </w:r>
+      <m:oMathPara>
+        <m:oMathParaPr>
+          <m:jc m:val="center"/>
+        </m:oMathParaPr>
+        <m:oMath>
+          <m:sSub>
+            <m:e>
+              <m:acc>
+                <m:accPr>
+                  <m:chr m:val="̂"/>
+                </m:accPr>
+                <m:e>
+                  <m:r>
+                    <m:t>p</m:t>
+                  </m:r>
+                </m:e>
+              </m:acc>
+            </m:e>
+            <m:sub>
+              <m:r>
+                <m:t>s</m:t>
+              </m:r>
+              <m:r>
+                <m:t>x</m:t>
+              </m:r>
+              <m:r>
+                <m:rPr>
+                  <m:sty m:val="p"/>
+                </m:rPr>
+                <m:t>,</m:t>
+              </m:r>
+              <m:r>
+                <m:t>a</m:t>
+              </m:r>
+              <m:r>
+                <m:rPr>
+                  <m:sty m:val="p"/>
+                </m:rPr>
+                <m:t>,</m:t>
+              </m:r>
+              <m:r>
+                <m:t>l</m:t>
+              </m:r>
+              <m:r>
+                <m:rPr>
+                  <m:sty m:val="p"/>
+                </m:rPr>
+                <m:t>,</m:t>
+              </m:r>
+              <m:r>
+                <m:t>y</m:t>
+              </m:r>
+            </m:sub>
+          </m:sSub>
+          <m:r>
+            <m:rPr>
+              <m:sty m:val="p"/>
+            </m:rPr>
+            <m:t>=</m:t>
+          </m:r>
+          <m:f>
+            <m:fPr>
+              <m:type m:val="bar"/>
+            </m:fPr>
+            <m:num>
+              <m:sSub>
+                <m:e>
+                  <m:r>
+                    <m:t>N</m:t>
+                  </m:r>
+                </m:e>
+                <m:sub>
+                  <m:r>
+                    <m:t>s</m:t>
+                  </m:r>
+                  <m:r>
+                    <m:t>x</m:t>
+                  </m:r>
+                  <m:r>
+                    <m:rPr>
+                      <m:sty m:val="p"/>
+                    </m:rPr>
+                    <m:t>,</m:t>
+                  </m:r>
+                  <m:r>
+                    <m:t>a</m:t>
+                  </m:r>
+                  <m:r>
+                    <m:rPr>
+                      <m:sty m:val="p"/>
+                    </m:rPr>
+                    <m:t>,</m:t>
+                  </m:r>
+                  <m:r>
+                    <m:t>l</m:t>
+                  </m:r>
+                  <m:r>
+                    <m:rPr>
+                      <m:sty m:val="p"/>
+                    </m:rPr>
+                    <m:t>,</m:t>
+                  </m:r>
+                  <m:r>
+                    <m:t>y</m:t>
+                  </m:r>
+                </m:sub>
+              </m:sSub>
+            </m:num>
+            <m:den>
+              <m:nary>
+                <m:naryPr>
+                  <m:chr m:val="∑"/>
+                  <m:limLoc m:val="undOvr"/>
+                  <m:subHide m:val="0"/>
+                  <m:supHide m:val="0"/>
+                </m:naryPr>
+                <m:sub>
+                  <m:r>
+                    <m:t>a</m:t>
+                  </m:r>
+                  <m:r>
+                    <m:rPr>
+                      <m:sty m:val="p"/>
+                    </m:rPr>
+                    <m:t>=</m:t>
+                  </m:r>
+                  <m:r>
+                    <m:t>1</m:t>
+                  </m:r>
+                </m:sub>
+                <m:sup>
+                  <m:r>
+                    <m:t>A</m:t>
+                  </m:r>
+                </m:sup>
+                <m:e>
+                  <m:sSub>
+                    <m:e>
+                      <m:r>
+                        <m:t>N</m:t>
+                      </m:r>
+                    </m:e>
+                    <m:sub>
+                      <m:r>
+                        <m:t>s</m:t>
+                      </m:r>
+                      <m:r>
+                        <m:t>x</m:t>
+                      </m:r>
+                      <m:r>
+                        <m:rPr>
+                          <m:sty m:val="p"/>
+                        </m:rPr>
+                        <m:t>,</m:t>
+                      </m:r>
+                      <m:r>
+                        <m:t>a</m:t>
+                      </m:r>
+                      <m:r>
+                        <m:rPr>
+                          <m:sty m:val="p"/>
+                        </m:rPr>
+                        <m:t>,</m:t>
+                      </m:r>
+                      <m:r>
+                        <m:t>l</m:t>
+                      </m:r>
+                      <m:r>
+                        <m:rPr>
+                          <m:sty m:val="p"/>
+                        </m:rPr>
+                        <m:t>,</m:t>
+                      </m:r>
+                      <m:r>
+                        <m:t>y</m:t>
+                      </m:r>
+                    </m:sub>
+                  </m:sSub>
+                </m:e>
+              </m:nary>
+            </m:den>
+          </m:f>
+          <m:r>
+            <m:t>  </m:t>
+          </m:r>
+          <m:d>
+            <m:dPr>
+              <m:begChr m:val="("/>
+              <m:endChr m:val=")"/>
+              <m:sepChr m:val=""/>
+              <m:grow/>
+            </m:dPr>
+            <m:e>
+              <m:r>
+                <m:t>6</m:t>
+              </m:r>
+            </m:e>
+          </m:d>
+        </m:oMath>
+      </m:oMathPara>
     </w:p>
     <w:p>
       <w:pPr>
+        <w:pStyle w:val="FirstParagraph"/>
+      </w:pPr>
+      <w:r>
+        <w:t xml:space="preserve">The proportions of age at length are then expanded to population abundance-at-age with:</w:t>
+      </w:r>
+    </w:p>
+    <w:p>
+      <w:pPr>
         <w:pStyle w:val="BodyText"/>
+      </w:pPr>
+      <m:oMathPara>
+        <m:oMathParaPr>
+          <m:jc m:val="center"/>
+        </m:oMathParaPr>
+        <m:oMath>
+          <m:sSub>
+            <m:e>
+              <m:acc>
+                <m:accPr>
+                  <m:chr m:val="̂"/>
+                </m:accPr>
+                <m:e>
+                  <m:r>
+                    <m:t>N</m:t>
+                  </m:r>
+                </m:e>
+              </m:acc>
+            </m:e>
+            <m:sub>
+              <m:r>
+                <m:t>s</m:t>
+              </m:r>
+              <m:r>
+                <m:t>x</m:t>
+              </m:r>
+              <m:r>
+                <m:rPr>
+                  <m:sty m:val="p"/>
+                </m:rPr>
+                <m:t>,</m:t>
+              </m:r>
+              <m:r>
+                <m:t>a</m:t>
+              </m:r>
+              <m:r>
+                <m:rPr>
+                  <m:sty m:val="p"/>
+                </m:rPr>
+                <m:t>,</m:t>
+              </m:r>
+              <m:r>
+                <m:t>y</m:t>
+              </m:r>
+            </m:sub>
+          </m:sSub>
+          <m:r>
+            <m:rPr>
+              <m:sty m:val="p"/>
+            </m:rPr>
+            <m:t>=</m:t>
+          </m:r>
+          <m:nary>
+            <m:naryPr>
+              <m:chr m:val="∑"/>
+              <m:limLoc m:val="undOvr"/>
+              <m:subHide m:val="0"/>
+              <m:supHide m:val="0"/>
+            </m:naryPr>
+            <m:sub>
+              <m:r>
+                <m:t>l</m:t>
+              </m:r>
+              <m:r>
+                <m:rPr>
+                  <m:sty m:val="p"/>
+                </m:rPr>
+                <m:t>=</m:t>
+              </m:r>
+              <m:r>
+                <m:t>1</m:t>
+              </m:r>
+            </m:sub>
+            <m:sup>
+              <m:r>
+                <m:t>L</m:t>
+              </m:r>
+            </m:sup>
+            <m:e>
+              <m:sSub>
+                <m:e>
+                  <m:acc>
+                    <m:accPr>
+                      <m:chr m:val="̂"/>
+                    </m:accPr>
+                    <m:e>
+                      <m:r>
+                        <m:t>p</m:t>
+                      </m:r>
+                    </m:e>
+                  </m:acc>
+                </m:e>
+                <m:sub>
+                  <m:r>
+                    <m:t>s</m:t>
+                  </m:r>
+                  <m:r>
+                    <m:t>x</m:t>
+                  </m:r>
+                  <m:r>
+                    <m:rPr>
+                      <m:sty m:val="p"/>
+                    </m:rPr>
+                    <m:t>,</m:t>
+                  </m:r>
+                  <m:r>
+                    <m:t>a</m:t>
+                  </m:r>
+                  <m:r>
+                    <m:rPr>
+                      <m:sty m:val="p"/>
+                    </m:rPr>
+                    <m:t>,</m:t>
+                  </m:r>
+                  <m:r>
+                    <m:t>l</m:t>
+                  </m:r>
+                  <m:r>
+                    <m:rPr>
+                      <m:sty m:val="p"/>
+                    </m:rPr>
+                    <m:t>,</m:t>
+                  </m:r>
+                  <m:r>
+                    <m:t>y</m:t>
+                  </m:r>
+                </m:sub>
+              </m:sSub>
+            </m:e>
+          </m:nary>
+          <m:r>
+            <m:rPr>
+              <m:sty m:val="p"/>
+            </m:rPr>
+            <m:t>⋅</m:t>
+          </m:r>
+          <m:sSub>
+            <m:e>
+              <m:acc>
+                <m:accPr>
+                  <m:chr m:val="̂"/>
+                </m:accPr>
+                <m:e>
+                  <m:r>
+                    <m:t>N</m:t>
+                  </m:r>
+                </m:e>
+              </m:acc>
+            </m:e>
+            <m:sub>
+              <m:r>
+                <m:t>s</m:t>
+              </m:r>
+              <m:r>
+                <m:t>x</m:t>
+              </m:r>
+              <m:r>
+                <m:rPr>
+                  <m:sty m:val="p"/>
+                </m:rPr>
+                <m:t>,</m:t>
+              </m:r>
+              <m:r>
+                <m:t>l</m:t>
+              </m:r>
+              <m:r>
+                <m:rPr>
+                  <m:sty m:val="p"/>
+                </m:rPr>
+                <m:t>,</m:t>
+              </m:r>
+              <m:r>
+                <m:t>y</m:t>
+              </m:r>
+            </m:sub>
+          </m:sSub>
+          <m:r>
+            <m:t>  </m:t>
+          </m:r>
+          <m:d>
+            <m:dPr>
+              <m:begChr m:val="("/>
+              <m:endChr m:val=")"/>
+              <m:sepChr m:val=""/>
+              <m:grow/>
+            </m:dPr>
+            <m:e>
+              <m:r>
+                <m:t>7</m:t>
+              </m:r>
+            </m:e>
+          </m:d>
+        </m:oMath>
+      </m:oMathPara>
+    </w:p>
+    <w:p>
+      <w:pPr>
+        <w:pStyle w:val="FirstParagraph"/>
       </w:pPr>
       <w:r>
         <w:t xml:space="preserve">where</w:t>
@@ -2069,13 +4166,13 @@
         <w:t xml:space="preserve"> </w:t>
       </w:r>
       <w:r>
-        <w:t xml:space="preserve">is the population abundance at length from (5) summed across strata.</w:t>
-      </w:r>
-      <w:r>
-        <w:t xml:space="preserve"> </w:t>
-      </w:r>
-      <w:r>
-        <w:t xml:space="preserve">For specimen data with observations of sex (either female or male), the sex-specific specimen data is used, however, for specimen data without observations of sex the specimen data is pooled across all sexes and the unsexed population abundance at length is then applied to the pooled specimen data to estimate unsexed population abundance at age.</w:t>
+        <w:t xml:space="preserve">is the population abundance-at-length from (5) summed across strata.</w:t>
+      </w:r>
+      <w:r>
+        <w:t xml:space="preserve"> </w:t>
+      </w:r>
+      <w:r>
+        <w:t xml:space="preserve">For specimen data with observations of sex (either female or male), the sex-specific specimen data is used, however, for specimen data without observations of sex the specimen data is pooled across all sexes and the unsexed population abundance-at-length is then applied to the pooled specimen data to estimate unsexed population abundance-at-age.</w:t>
       </w:r>
     </w:p>
     <w:p>
@@ -2083,6 +4180,12 @@
         <w:pStyle w:val="BodyText"/>
       </w:pPr>
       <w:r>
+        <w:t xml:space="preserve">Two general categories of special cases for several stock assessments were also included in our analysis: 1) spatially-explicit assessments, and 2) assessments for species complexes.</w:t>
+      </w:r>
+      <w:r>
+        <w:t xml:space="preserve"> </w:t>
+      </w:r>
+      <w:r>
         <w:t xml:space="preserve">For the majority of stocks assessed at AFSC age population estimates are computed at the management area scale (e.g., the entire GOA, AI, or EBS), however, we note that there are two flatfish stock assessments that are spatially-explicit in the GOA</w:t>
       </w:r>
       <w:r>
@@ -2098,59 +4201,56 @@
         <w:t xml:space="preserve"> </w:t>
       </w:r>
       <w:r>
-        <w:t xml:space="preserve">While in the preceding equations we do not include a subscript for sub-region, population abundance at age can be estimated by sub-region through summing the population abundance at length in equation (5) across strata within the sub-region and applying equations (6) and (7) to specimen data that is subsetted to the sub-region.</w:t>
-      </w:r>
-      <w:r>
-        <w:t xml:space="preserve"> </w:t>
-      </w:r>
-      <w:r>
-        <w:t xml:space="preserve">We have developed functions to estimate population abundance at age by sub-region, and by a combination of sub-regions within the GOA to allow for this flexibility in estimating population abundance at age.</w:t>
+        <w:t xml:space="preserve">While in the preceding equations we do not include a subscript for sub-region, population abundance-at-age can be estimated by sub-region through summing the population abundance-at-length in equation (5) across strata within the sub-region and applying equations (6) and (7) to specimen data that is subsetted to the sub-region.</w:t>
+      </w:r>
+      <w:r>
+        <w:t xml:space="preserve"> </w:t>
+      </w:r>
+      <w:r>
+        <w:t xml:space="preserve">We have developed functions to estimate population abundance-at-age by sub-region, and by a combination of sub-regions within the GOA to allow for this flexibility in estimating population abundance-at-age.</w:t>
+      </w:r>
+      <w:r>
+        <w:t xml:space="preserve"> </w:t>
+      </w:r>
+      <w:r>
+        <w:t xml:space="preserve">There are a handful of assessments conducted at AFSC that evaluate stocks at a complex level, where several species are included together in an assessment.</w:t>
+      </w:r>
+      <w:r>
+        <w:t xml:space="preserve"> </w:t>
+      </w:r>
+      <w:r>
+        <w:t xml:space="preserve">There are two stock complexes at AFSC in which the species are combined and assessed within the same statistical catch-at-age model: blackspotted and rougheye rockfish in the GOA and AI</w:t>
+      </w:r>
+      <w:r>
+        <w:t xml:space="preserve"> </w:t>
+      </w:r>
+      <w:r>
+        <w:t xml:space="preserve">(Spencer et al. 2020, Sullivan et al. 2021)</w:t>
+      </w:r>
+      <w:r>
+        <w:t xml:space="preserve">.</w:t>
+      </w:r>
+      <w:r>
+        <w:t xml:space="preserve"> </w:t>
+      </w:r>
+      <w:r>
+        <w:t xml:space="preserve">Between the two management regions there are subtle differences in how the population abundance-at-age is estimated from the survey specimen data; we have developed functions that allow for these differences and estimate population abundance-at-age for these two stock complexes.</w:t>
+      </w:r>
+      <w:r>
+        <w:t xml:space="preserve"> </w:t>
+      </w:r>
+      <w:r>
+        <w:t xml:space="preserve">In a similar case, while not assessed as a complex, over the historical bottom trawl sruvey in the GOA several species codes have been used for dusky rockfish.</w:t>
+      </w:r>
+      <w:r>
+        <w:t xml:space="preserve"> </w:t>
+      </w:r>
+      <w:r>
+        <w:t xml:space="preserve">We have also developed a custom function that estimates population abundance-at-length and age for this case.</w:t>
       </w:r>
     </w:p>
-    <w:p>
-      <w:pPr>
-        <w:pStyle w:val="BodyText"/>
-      </w:pPr>
-      <w:r>
-        <w:t xml:space="preserve">There are a handful of assessments conducted at AFSC that evaluate stocks at a complex level, where several species are included together in an assessment.</w:t>
-      </w:r>
-      <w:r>
-        <w:t xml:space="preserve"> </w:t>
-      </w:r>
-      <w:r>
-        <w:t xml:space="preserve">There are two stock complexes at AFSC in which the species are combined and assessed within the same statistical catch-at-age model: blackspotted and rougheye rockfish in the GOA and AI</w:t>
-      </w:r>
-      <w:r>
-        <w:t xml:space="preserve"> </w:t>
-      </w:r>
-      <w:r>
-        <w:t xml:space="preserve">(Sullivan et al. 2021,</w:t>
-      </w:r>
-      <w:r>
-        <w:t xml:space="preserve"> </w:t>
-      </w:r>
-      <w:r>
-        <w:rPr>
-          <w:bCs/>
-          <w:b/>
-        </w:rPr>
-        <w:t xml:space="preserve">Spencer2020b?</w:t>
-      </w:r>
-      <w:r>
-        <w:t xml:space="preserve">)</w:t>
-      </w:r>
-      <w:r>
-        <w:t xml:space="preserve">.</w:t>
-      </w:r>
-      <w:r>
-        <w:t xml:space="preserve"> </w:t>
-      </w:r>
-      <w:r>
-        <w:t xml:space="preserve">Between the two management regions there are subtle differences in how the population abundance at age is estimated from the survey specimen data; we have developed functions that allow for these differences and estimate population abundance at age for these two stock complexes.</w:t>
-      </w:r>
-    </w:p>
-    <w:bookmarkEnd w:id="26"/>
-    <w:bookmarkStart w:id="28" w:name="X9d806696d317e285f11de36862fb1be375c329b"/>
+    <w:bookmarkEnd w:id="25"/>
+    <w:bookmarkStart w:id="27" w:name="X9d806696d317e285f11de36862fb1be375c329b"/>
     <w:p>
       <w:pPr>
         <w:pStyle w:val="Heading2"/>
@@ -2248,7 +4348,7 @@
         <w:pStyle w:val="Compact"/>
       </w:pPr>
       <w:r>
-        <w:t xml:space="preserve">From the resampled length frequency data in step 2, calculate sex-specific population abundance at length, using equations (1) - (5)</w:t>
+        <w:t xml:space="preserve">From the resampled length frequency data in step 2, calculate sex-specific population abundance-at-length, using equations (1) - (5)</w:t>
       </w:r>
     </w:p>
     <w:p>
@@ -2260,7 +4360,7 @@
         <w:pStyle w:val="Compact"/>
       </w:pPr>
       <w:r>
-        <w:t xml:space="preserve">From the resampled specimen data in step 3 and the sex-specific population abundance at length in step 4, calculate sex-specific population abundance at age, using equations (6) - (7)</w:t>
+        <w:t xml:space="preserve">From the resampled specimen data in step 3 and the sex-specific population abundance-at-length in step 4, calculate sex-specific population abundance-at-age, using equations (6) - (7)</w:t>
       </w:r>
     </w:p>
     <w:p>
@@ -2268,36 +4368,13 @@
         <w:pStyle w:val="FirstParagraph"/>
       </w:pPr>
       <w:r>
-        <w:t xml:space="preserve">The bootstrap framework then repeated steps 1-5 iteratively, providing iterated sex-specific population abundance at length and age that was then compared to the historical sex-specific population abundance at length and age determined by the bottom trawl surveys.</w:t>
-      </w:r>
-      <w:r>
-        <w:t xml:space="preserve"> </w:t>
-      </w:r>
-      <w:r>
-        <w:t xml:space="preserve">We applied the bootstrap-simulation to stocks that are assessed in the EBS, AI, and GOA with statistical catch-at-age models (or are Tier</w:t>
-      </w:r>
-      <w:r>
-        <w:t xml:space="preserve"> </w:t>
-      </w:r>
-      <m:oMath>
-        <m:r>
-          <m:rPr>
-            <m:sty m:val="p"/>
-          </m:rPr>
-          <m:t>≥</m:t>
-        </m:r>
-      </m:oMath>
-      <w:r>
-        <w:t xml:space="preserve"> </w:t>
-      </w:r>
-      <w:r>
-        <w:t xml:space="preserve">3).</w:t>
-      </w:r>
-      <w:r>
-        <w:t xml:space="preserve"> </w:t>
-      </w:r>
-      <w:r>
-        <w:t xml:space="preserve">We ran the bootstrap-simulation for 500 iterations, which was a level for which the variability in population abundance at length results had stabilized, and applied the bootstrap-simulation to all years of the respective bottom trawl surveys through the 2021 surveys (for species that had specimen data completed by the AFSC Age and Growth Program).</w:t>
+        <w:t xml:space="preserve">The bootstrap framework then repeated steps 1-5 iteratively, providing iterated sex-specific population abundance-at-length and age that was then compared to the historical sex-specific population abundance-at-length and age as observed by the bottom trawl surveys.</w:t>
+      </w:r>
+      <w:r>
+        <w:t xml:space="preserve"> </w:t>
+      </w:r>
+      <w:r>
+        <w:t xml:space="preserve">We ran the bootstrap-simulation for 500 iterations, which was a level for which the variability in population abundance-at-length results had stabilized.</w:t>
       </w:r>
       <w:r>
         <w:t xml:space="preserve"> </w:t>
@@ -2317,7 +4394,7 @@
       <w:r>
         <w:t xml:space="preserve">and is available via GitHub as an R package (</w:t>
       </w:r>
-      <w:hyperlink r:id="rId27">
+      <w:hyperlink r:id="rId26">
         <w:r>
           <w:rPr>
             <w:rStyle w:val="Hyperlink"/>
@@ -2326,59 +4403,263 @@
         </w:r>
       </w:hyperlink>
       <w:r>
+        <w:t xml:space="preserve"> </w:t>
+      </w:r>
+      <w:r>
+        <w:rPr>
+          <w:iCs/>
+          <w:i/>
+        </w:rPr>
+        <w:t xml:space="preserve">will need to change this to the surveyISS package, potentially having been moved to AFSC github</w:t>
+      </w:r>
+      <w:r>
         <w:t xml:space="preserve">).</w:t>
+      </w:r>
+    </w:p>
+    <w:bookmarkEnd w:id="27"/>
+    <w:bookmarkStart w:id="28" w:name="X49e5b874be9fc021dfa0f52613416c6c55da08d"/>
+    <w:p>
+      <w:pPr>
+        <w:pStyle w:val="Heading2"/>
+      </w:pPr>
+      <w:r>
+        <w:t xml:space="preserve">Computing effective and input sample size</w:t>
       </w:r>
     </w:p>
     <w:p>
       <w:pPr>
-        <w:pStyle w:val="BodyText"/>
-      </w:pPr>
-      <w:r>
-        <w:t xml:space="preserve">[add paras of special cases]</w:t>
-      </w:r>
-    </w:p>
-    <w:bookmarkEnd w:id="28"/>
-    <w:bookmarkStart w:id="29" w:name="X49e5b874be9fc021dfa0f52613416c6c55da08d"/>
-    <w:p>
-      <w:pPr>
-        <w:pStyle w:val="Heading2"/>
-      </w:pPr>
-      <w:r>
-        <w:t xml:space="preserve">Computing effective and input sample size</w:t>
+        <w:pStyle w:val="FirstParagraph"/>
+      </w:pPr>
+      <w:r>
+        <w:t xml:space="preserve">Effective sample size (ESS), as introduced by</w:t>
+      </w:r>
+      <w:r>
+        <w:t xml:space="preserve"> </w:t>
+      </w:r>
+      <w:r>
+        <w:t xml:space="preserve">McAllister and Ianelli (1997)</w:t>
+      </w:r>
+      <w:r>
+        <w:t xml:space="preserve">, is a statistic that can evaluate the level of intra-haul correlation in composition samples that are collected on a survey (whether from age or length frequency collections).</w:t>
+      </w:r>
+      <w:r>
+        <w:t xml:space="preserve"> </w:t>
+      </w:r>
+      <w:r>
+        <w:t xml:space="preserve">It is also a statistic that can evaluate the amount of uncertainty in an estimated composition compared to an observed composition.</w:t>
+      </w:r>
+      <w:r>
+        <w:t xml:space="preserve"> </w:t>
+      </w:r>
+      <w:r>
+        <w:t xml:space="preserve">Effective sample size is given by:</w:t>
       </w:r>
     </w:p>
     <w:p>
       <w:pPr>
-        <w:pStyle w:val="FirstParagraph"/>
-      </w:pPr>
-      <w:r>
-        <w:t xml:space="preserve">Effective sample size, as introduced by</w:t>
-      </w:r>
-      <w:r>
-        <w:t xml:space="preserve"> </w:t>
-      </w:r>
-      <w:r>
-        <w:t xml:space="preserve">McAllister and Ianelli (1997)</w:t>
-      </w:r>
-      <w:r>
-        <w:t xml:space="preserve">, is a statistic that can evaluate the level of intra-haul correlation in composition samples that are collected on a survey (whether from age or length frequency collections).</w:t>
-      </w:r>
-      <w:r>
-        <w:t xml:space="preserve"> </w:t>
-      </w:r>
-      <w:r>
-        <w:t xml:space="preserve">It is also a statistic that can evaluate the amount of uncertainty in an estimated composition compared to an observed composition.</w:t>
-      </w:r>
-      <w:r>
-        <w:t xml:space="preserve"> </w:t>
-      </w:r>
-      <w:r>
-        <w:t xml:space="preserve">Effective sample size is given by:</w:t>
-      </w:r>
+        <w:pStyle w:val="BodyText"/>
+      </w:pPr>
+      <m:oMathPara>
+        <m:oMathParaPr>
+          <m:jc m:val="center"/>
+        </m:oMathParaPr>
+        <m:oMath>
+          <m:r>
+            <m:t>E</m:t>
+          </m:r>
+          <m:r>
+            <m:t>S</m:t>
+          </m:r>
+          <m:r>
+            <m:t>S</m:t>
+          </m:r>
+          <m:r>
+            <m:rPr>
+              <m:sty m:val="p"/>
+            </m:rPr>
+            <m:t>=</m:t>
+          </m:r>
+          <m:f>
+            <m:fPr>
+              <m:type m:val="bar"/>
+            </m:fPr>
+            <m:num>
+              <m:nary>
+                <m:naryPr>
+                  <m:chr m:val="∑"/>
+                  <m:limLoc m:val="undOvr"/>
+                  <m:subHide m:val="0"/>
+                  <m:supHide m:val="0"/>
+                </m:naryPr>
+                <m:sub>
+                  <m:r>
+                    <m:t>c</m:t>
+                  </m:r>
+                  <m:r>
+                    <m:rPr>
+                      <m:sty m:val="p"/>
+                    </m:rPr>
+                    <m:t>=</m:t>
+                  </m:r>
+                  <m:r>
+                    <m:t>1</m:t>
+                  </m:r>
+                </m:sub>
+                <m:sup>
+                  <m:r>
+                    <m:t>C</m:t>
+                  </m:r>
+                </m:sup>
+                <m:e>
+                  <m:sSub>
+                    <m:e>
+                      <m:r>
+                        <m:t>E</m:t>
+                      </m:r>
+                    </m:e>
+                    <m:sub>
+                      <m:r>
+                        <m:t>c</m:t>
+                      </m:r>
+                    </m:sub>
+                  </m:sSub>
+                </m:e>
+              </m:nary>
+              <m:d>
+                <m:dPr>
+                  <m:begChr m:val="("/>
+                  <m:endChr m:val=")"/>
+                  <m:sepChr m:val=""/>
+                  <m:grow/>
+                </m:dPr>
+                <m:e>
+                  <m:r>
+                    <m:t>1</m:t>
+                  </m:r>
+                  <m:r>
+                    <m:rPr>
+                      <m:sty m:val="p"/>
+                    </m:rPr>
+                    <m:t>−</m:t>
+                  </m:r>
+                  <m:sSub>
+                    <m:e>
+                      <m:r>
+                        <m:t>E</m:t>
+                      </m:r>
+                    </m:e>
+                    <m:sub>
+                      <m:r>
+                        <m:t>c</m:t>
+                      </m:r>
+                    </m:sub>
+                  </m:sSub>
+                </m:e>
+              </m:d>
+            </m:num>
+            <m:den>
+              <m:nary>
+                <m:naryPr>
+                  <m:chr m:val="∑"/>
+                  <m:limLoc m:val="undOvr"/>
+                  <m:subHide m:val="0"/>
+                  <m:supHide m:val="0"/>
+                </m:naryPr>
+                <m:sub>
+                  <m:r>
+                    <m:t>c</m:t>
+                  </m:r>
+                  <m:r>
+                    <m:rPr>
+                      <m:sty m:val="p"/>
+                    </m:rPr>
+                    <m:t>=</m:t>
+                  </m:r>
+                  <m:r>
+                    <m:t>1</m:t>
+                  </m:r>
+                </m:sub>
+                <m:sup>
+                  <m:r>
+                    <m:t>C</m:t>
+                  </m:r>
+                </m:sup>
+                <m:e>
+                  <m:sSup>
+                    <m:e>
+                      <m:d>
+                        <m:dPr>
+                          <m:begChr m:val="("/>
+                          <m:endChr m:val=")"/>
+                          <m:sepChr m:val=""/>
+                          <m:grow/>
+                        </m:dPr>
+                        <m:e>
+                          <m:sSub>
+                            <m:e>
+                              <m:r>
+                                <m:t>E</m:t>
+                              </m:r>
+                            </m:e>
+                            <m:sub>
+                              <m:r>
+                                <m:t>c</m:t>
+                              </m:r>
+                            </m:sub>
+                          </m:sSub>
+                          <m:r>
+                            <m:rPr>
+                              <m:sty m:val="p"/>
+                            </m:rPr>
+                            <m:t>−</m:t>
+                          </m:r>
+                          <m:sSub>
+                            <m:e>
+                              <m:r>
+                                <m:t>O</m:t>
+                              </m:r>
+                            </m:e>
+                            <m:sub>
+                              <m:r>
+                                <m:t>c</m:t>
+                              </m:r>
+                            </m:sub>
+                          </m:sSub>
+                        </m:e>
+                      </m:d>
+                    </m:e>
+                    <m:sup>
+                      <m:r>
+                        <m:t>2</m:t>
+                      </m:r>
+                    </m:sup>
+                  </m:sSup>
+                </m:e>
+              </m:nary>
+            </m:den>
+          </m:f>
+          <m:r>
+            <m:t>  </m:t>
+          </m:r>
+          <m:d>
+            <m:dPr>
+              <m:begChr m:val="("/>
+              <m:endChr m:val=")"/>
+              <m:sepChr m:val=""/>
+              <m:grow/>
+            </m:dPr>
+            <m:e>
+              <m:r>
+                <m:t>8</m:t>
+              </m:r>
+            </m:e>
+          </m:d>
+        </m:oMath>
+      </m:oMathPara>
     </w:p>
     <w:p>
       <w:pPr>
-        <w:pStyle w:val="BodyText"/>
+        <w:pStyle w:val="FirstParagraph"/>
       </w:pPr>
       <w:r>
         <w:t xml:space="preserve">where</w:t>
@@ -2442,13 +4723,19 @@
       <w:r>
         <w:t xml:space="preserve">is the observed proportion.</w:t>
       </w:r>
+      <w:r>
+        <w:t xml:space="preserve"> </w:t>
+      </w:r>
+      <w:r>
+        <w:t xml:space="preserve">It can be interpreted by a higher ESS indicates less uncertainty in the composition estimates, while lower ESS indicates more uncertainty.</w:t>
+      </w:r>
     </w:p>
     <w:p>
       <w:pPr>
         <w:pStyle w:val="BodyText"/>
       </w:pPr>
       <w:r>
-        <w:t xml:space="preserve">In this bootstrap framework the underlying age and length compositions derived from the historical bottom trawl surveys was treated as the observed proportions</w:t>
+        <w:t xml:space="preserve">In this bootstrap-simulation, we used effective sample size to calculate uncertainty in length compositions for each simulation replicate where the underlying age and length compositions derived from the historical bottom trawl surveys was treated as the observed proportions</w:t>
       </w:r>
       <w:r>
         <w:t xml:space="preserve"> </w:t>
@@ -2494,385 +4781,615 @@
         </m:sSub>
       </m:oMath>
       <w:r>
-        <w:t xml:space="preserve">) that was then compared to the underlying historical sex-specific age and length composition (the effective sample size for the total age and length composition, as the sum of population abundance at age and length, was also computed).</w:t>
-      </w:r>
-      <w:r>
-        <w:t xml:space="preserve"> </w:t>
-      </w:r>
-      <w:r>
-        <w:t xml:space="preserve">To summarize effective sample size across iterations we used the harmonic mean, which has been shown to reduce bias in recovering the true sample size in simulations for a multinomial distribution.</w:t>
-      </w:r>
-      <w:r>
-        <w:t xml:space="preserve"> </w:t>
-      </w:r>
-      <w:r>
-        <w:t xml:space="preserve">Due to this reduction in bias the harmonic mean has also been recommended to determine the</w:t>
-      </w:r>
-      <w:r>
-        <w:t xml:space="preserve"> </w:t>
-      </w:r>
-      <w:r>
-        <w:t xml:space="preserve">‘</w:t>
-      </w:r>
-      <w:r>
-        <w:t xml:space="preserve">input sample size</w:t>
-      </w:r>
-      <w:r>
-        <w:t xml:space="preserve">’</w:t>
-      </w:r>
-      <w:r>
-        <w:t xml:space="preserve"> </w:t>
-      </w:r>
-      <w:r>
-        <w:t xml:space="preserve">that is used in stock assessment models to fit compositional data</w:t>
-      </w:r>
-      <w:r>
-        <w:t xml:space="preserve"> </w:t>
-      </w:r>
-      <w:r>
-        <w:t xml:space="preserve">(Stewart and Hamel 2014)</w:t>
-      </w:r>
-      <w:r>
-        <w:t xml:space="preserve">.</w:t>
-      </w:r>
-      <w:r>
-        <w:t xml:space="preserve"> </w:t>
-      </w:r>
-      <w:r>
-        <w:t xml:space="preserve">Herein, when we use the term</w:t>
-      </w:r>
-      <w:r>
-        <w:t xml:space="preserve"> </w:t>
-      </w:r>
-      <w:r>
-        <w:t xml:space="preserve">‘</w:t>
-      </w:r>
-      <w:r>
-        <w:t xml:space="preserve">effective sample size</w:t>
-      </w:r>
-      <w:r>
-        <w:t xml:space="preserve">’</w:t>
-      </w:r>
-      <w:r>
-        <w:t xml:space="preserve"> </w:t>
-      </w:r>
-      <w:r>
-        <w:t xml:space="preserve">we are referring to the effective sample sizes that were computed for each iteration of the bootstrap-simulation.</w:t>
-      </w:r>
-      <w:r>
-        <w:t xml:space="preserve"> </w:t>
-      </w:r>
-      <w:r>
-        <w:t xml:space="preserve">When we use the term</w:t>
-      </w:r>
-      <w:r>
-        <w:t xml:space="preserve"> </w:t>
-      </w:r>
-      <w:r>
-        <w:t xml:space="preserve">‘</w:t>
-      </w:r>
-      <w:r>
-        <w:t xml:space="preserve">input sample size</w:t>
-      </w:r>
-      <w:r>
-        <w:t xml:space="preserve">’</w:t>
-      </w:r>
-      <w:r>
-        <w:t xml:space="preserve"> </w:t>
-      </w:r>
-      <w:r>
-        <w:t xml:space="preserve">we are referring to the harmonic mean of the iterated effective sample sizes, which has been recommended to be used to weight composition data in stock assessment models.</w:t>
-      </w:r>
-    </w:p>
-    <w:bookmarkEnd w:id="29"/>
-    <w:bookmarkEnd w:id="30"/>
-    <w:bookmarkStart w:id="31" w:name="results"/>
-    <w:p>
-      <w:pPr>
-        <w:pStyle w:val="Heading1"/>
-      </w:pPr>
-      <w:r>
-        <w:t xml:space="preserve">Results</w:t>
+        <w:t xml:space="preserve">) that was then compared to the underlying historical sex-specific age and length composition (the effective sample size for the total age and length composition, as the sum of population abundance-at-age and length, was also computed).</w:t>
+      </w:r>
+      <w:r>
+        <w:t xml:space="preserve"> </w:t>
+      </w:r>
+      <w:r>
+        <w:t xml:space="preserve">Thus, for each iteration of the simulation, we computed an effective sample size that quantifies the amount of uncertainty that resulted from each iteration of sub-sampling sexed length frequency data.</w:t>
       </w:r>
     </w:p>
     <w:p>
       <w:pPr>
-        <w:pStyle w:val="FirstParagraph"/>
-      </w:pPr>
-      <w:r>
-        <w:t xml:space="preserve">Average length composition nominal sample sizes and estimated input sample sizes for the bottom trawl surveys evaluated are shown in Tables</w:t>
-      </w:r>
-      <w:r>
-        <w:t xml:space="preserve"> </w:t>
-      </w:r>
-      <w:r>
-        <w:t xml:space="preserve">3</w:t>
-      </w:r>
-      <w:r>
-        <w:t xml:space="preserve"> </w:t>
-      </w:r>
-      <w:r>
-        <w:t xml:space="preserve">-</w:t>
-      </w:r>
-      <w:r>
-        <w:t xml:space="preserve"> </w:t>
-      </w:r>
-      <w:r>
-        <w:t xml:space="preserve">6</w:t>
-      </w:r>
-      <w:r>
-        <w:t xml:space="preserve">.</w:t>
-      </w:r>
-      <w:r>
-        <w:t xml:space="preserve"> </w:t>
-      </w:r>
-      <w:r>
-        <w:t xml:space="preserve">Across the surveys, average sex-specific length composition nominal sample size ranged from around 300 to upwards of 35,000 samples per year, where the total length composition nominal sample size (for all sexes combined) ranged from around 700 to upwards of 82,000 per year.</w:t>
-      </w:r>
-      <w:r>
-        <w:t xml:space="preserve"> </w:t>
-      </w:r>
-      <w:r>
-        <w:t xml:space="preserve">The most frequently sampled species within in Eastern Bering Sea shelf survey were walleye pollock, yellowfin sole, northern rock sole, and arrowtooth flounder (Table</w:t>
-      </w:r>
-      <w:r>
-        <w:t xml:space="preserve"> </w:t>
-      </w:r>
-      <w:r>
-        <w:t xml:space="preserve">3</w:t>
-      </w:r>
-      <w:r>
-        <w:t xml:space="preserve">), and in the Eastern Bering Sea slope survey were arrowtooth flounder, kamchatka flounder, and Pacific ocean perch (Table</w:t>
-      </w:r>
-      <w:r>
-        <w:t xml:space="preserve"> </w:t>
-      </w:r>
-      <w:r>
-        <w:t xml:space="preserve">4</w:t>
-      </w:r>
-      <w:r>
-        <w:t xml:space="preserve">).</w:t>
-      </w:r>
-      <w:r>
-        <w:t xml:space="preserve"> </w:t>
-      </w:r>
-      <w:r>
-        <w:t xml:space="preserve">The most frequently sampled species within the Aleutian Islands bottom trawl survey were Pacific ocean perch, walleye pollock, and arrowtooth flounder (Table</w:t>
-      </w:r>
-      <w:r>
-        <w:t xml:space="preserve"> </w:t>
-      </w:r>
-      <w:r>
-        <w:t xml:space="preserve">5</w:t>
-      </w:r>
-      <w:r>
-        <w:t xml:space="preserve">).</w:t>
-      </w:r>
-      <w:r>
-        <w:t xml:space="preserve"> </w:t>
-      </w:r>
-      <w:r>
-        <w:t xml:space="preserve">The most frequently sampled species in the Gulf of Aslaska bottom trawl survey were arrowtooth flounder, walleye pollock, flathead flounder, and Pacific ocean perch (Table</w:t>
-      </w:r>
-      <w:r>
-        <w:t xml:space="preserve"> </w:t>
-      </w:r>
-      <w:r>
-        <w:t xml:space="preserve">6</w:t>
-      </w:r>
-      <w:r>
-        <w:t xml:space="preserve">).</w:t>
-      </w:r>
-      <w:r>
-        <w:t xml:space="preserve"> </w:t>
-      </w:r>
-      <w:r>
-        <w:t xml:space="preserve">Estimated input sample sizes for length composition were smaller than the nominal sample sizes, as expected.</w:t>
-      </w:r>
-      <w:r>
-        <w:t xml:space="preserve"> </w:t>
-      </w:r>
-      <w:r>
-        <w:t xml:space="preserve">It was generally the case that length composition input sample sizes ranged in the thousands for species that were more commonly sampled in the bottom trawl surveys, and were less than 1,000 for species that weren’t (Tables</w:t>
-      </w:r>
-      <w:r>
-        <w:t xml:space="preserve"> </w:t>
-      </w:r>
-      <w:r>
-        <w:t xml:space="preserve">3</w:t>
-      </w:r>
-      <w:r>
-        <w:t xml:space="preserve"> </w:t>
-      </w:r>
-      <w:r>
-        <w:t xml:space="preserve">-</w:t>
-      </w:r>
-      <w:r>
-        <w:t xml:space="preserve"> </w:t>
-      </w:r>
-      <w:r>
-        <w:t xml:space="preserve">6</w:t>
-      </w:r>
-      <w:r>
-        <w:t xml:space="preserve">).</w:t>
-      </w:r>
-      <w:r>
-        <w:t xml:space="preserve"> </w:t>
-      </w:r>
-      <w:r>
-        <w:t xml:space="preserve">Sex-specific length composition input sample size ranged from 35 to greater than 3,500, with a mean around 700.</w:t>
-      </w:r>
-      <w:r>
-        <w:t xml:space="preserve"> </w:t>
-      </w:r>
-      <w:r>
-        <w:t xml:space="preserve">Total length composition (all sexes combined) input sample size ranged from around 100 to greater than 4,500 with a mean of just larger than 1,000.</w:t>
+        <w:pStyle w:val="BodyText"/>
+      </w:pPr>
+      <w:r>
+        <w:t xml:space="preserve">Input sample size (ISS) is defined as a metric of uncertainty used in data-weighting procedures for stock assessment models.</w:t>
+      </w:r>
+      <w:r>
+        <w:t xml:space="preserve"> </w:t>
+      </w:r>
+      <w:r>
+        <w:t xml:space="preserve">An input sample size is usually assigned to annual length compositions in the model fitting process, but there are a variety of methods for calculation – many of which are closely related to the information content of the data product in question.</w:t>
+      </w:r>
+      <w:r>
+        <w:t xml:space="preserve"> </w:t>
+      </w:r>
+      <w:r>
+        <w:t xml:space="preserve">To summarize uncertainty across bootstrap replicates of ESS, we calculated ISS as the harmonic mean of effective sample size across bootstrap iterations</w:t>
       </w:r>
     </w:p>
     <w:p>
       <w:pPr>
         <w:pStyle w:val="BodyText"/>
       </w:pPr>
-      <w:r>
-        <w:t xml:space="preserve">Average age composition nominal sample sizes and estimated input sample sizes for the bottom trawl surveys evaluated are shown in Tables</w:t>
-      </w:r>
-      <w:r>
-        <w:t xml:space="preserve"> </w:t>
-      </w:r>
-      <w:r>
-        <w:t xml:space="preserve">7</w:t>
-      </w:r>
-      <w:r>
-        <w:t xml:space="preserve"> </w:t>
-      </w:r>
-      <w:r>
-        <w:t xml:space="preserve">-</w:t>
-      </w:r>
-      <w:r>
-        <w:t xml:space="preserve"> </w:t>
-      </w:r>
-      <w:r>
-        <w:t xml:space="preserve">10</w:t>
-      </w:r>
-      <w:r>
-        <w:t xml:space="preserve">.</w:t>
-      </w:r>
-      <w:r>
-        <w:t xml:space="preserve"> </w:t>
-      </w:r>
-      <w:r>
-        <w:t xml:space="preserve">Across the surveys, average sex-specific age composition nominal sample sizes ranged from around 130 to nearly 850 per year, where the total age composition nominal sample size (for all sexes combined) ranged from nearly 300 to over 1,500 per year.</w:t>
-      </w:r>
-      <w:r>
-        <w:t xml:space="preserve"> </w:t>
-      </w:r>
-      <w:r>
-        <w:t xml:space="preserve">It was commonly the case that the most frequently sampled species in each survey for age composition were similar to the most frequently sampled species for length composition.</w:t>
-      </w:r>
-      <w:r>
-        <w:t xml:space="preserve"> </w:t>
-      </w:r>
-      <w:r>
-        <w:t xml:space="preserve">Similar to the length composition results, estimated input sample sizes for age composition were smaller than the nominal sample sizes, as expected.</w:t>
-      </w:r>
-      <w:r>
-        <w:t xml:space="preserve"> </w:t>
-      </w:r>
-      <w:r>
-        <w:t xml:space="preserve">Sex-specific age composition input sample size ranged from 20 to nearly 300, with a mean around 100.</w:t>
-      </w:r>
-      <w:r>
-        <w:t xml:space="preserve"> </w:t>
-      </w:r>
-      <w:r>
-        <w:t xml:space="preserve">Total age composition (all sexes combined) input sample size ranged from around 50 to greater than 400 with a mean of just larger than 150.</w:t>
-      </w:r>
-      <w:r>
-        <w:t xml:space="preserve"> </w:t>
-      </w:r>
-      <w:r>
-        <w:t xml:space="preserve">It was the case that for each species and sex combination the age composition input sample size was smaller than the length composition input sample size.</w:t>
-      </w:r>
+      <m:oMathPara>
+        <m:oMathParaPr>
+          <m:jc m:val="center"/>
+        </m:oMathParaPr>
+        <m:oMath>
+          <m:r>
+            <m:t>I</m:t>
+          </m:r>
+          <m:r>
+            <m:t>S</m:t>
+          </m:r>
+          <m:r>
+            <m:t>S</m:t>
+          </m:r>
+          <m:r>
+            <m:rPr>
+              <m:sty m:val="p"/>
+            </m:rPr>
+            <m:t>=</m:t>
+          </m:r>
+          <m:f>
+            <m:fPr>
+              <m:type m:val="bar"/>
+            </m:fPr>
+            <m:num>
+              <m:r>
+                <m:t>I</m:t>
+              </m:r>
+            </m:num>
+            <m:den>
+              <m:nary>
+                <m:naryPr>
+                  <m:chr m:val="∑"/>
+                  <m:limLoc m:val="undOvr"/>
+                  <m:subHide m:val="0"/>
+                  <m:supHide m:val="0"/>
+                </m:naryPr>
+                <m:sub>
+                  <m:r>
+                    <m:t>i</m:t>
+                  </m:r>
+                  <m:r>
+                    <m:rPr>
+                      <m:sty m:val="p"/>
+                    </m:rPr>
+                    <m:t>=</m:t>
+                  </m:r>
+                  <m:r>
+                    <m:t>1</m:t>
+                  </m:r>
+                </m:sub>
+                <m:sup>
+                  <m:r>
+                    <m:t>I</m:t>
+                  </m:r>
+                </m:sup>
+                <m:e>
+                  <m:sSup>
+                    <m:e>
+                      <m:d>
+                        <m:dPr>
+                          <m:begChr m:val="("/>
+                          <m:endChr m:val=")"/>
+                          <m:sepChr m:val=""/>
+                          <m:grow/>
+                        </m:dPr>
+                        <m:e>
+                          <m:r>
+                            <m:t>E</m:t>
+                          </m:r>
+                          <m:r>
+                            <m:t>S</m:t>
+                          </m:r>
+                          <m:sSub>
+                            <m:e>
+                              <m:r>
+                                <m:t>S</m:t>
+                              </m:r>
+                            </m:e>
+                            <m:sub>
+                              <m:r>
+                                <m:t>i</m:t>
+                              </m:r>
+                            </m:sub>
+                          </m:sSub>
+                        </m:e>
+                      </m:d>
+                    </m:e>
+                    <m:sup>
+                      <m:r>
+                        <m:rPr>
+                          <m:sty m:val="p"/>
+                        </m:rPr>
+                        <m:t>−</m:t>
+                      </m:r>
+                      <m:r>
+                        <m:t>1</m:t>
+                      </m:r>
+                    </m:sup>
+                  </m:sSup>
+                </m:e>
+              </m:nary>
+            </m:den>
+          </m:f>
+          <m:r>
+            <m:t>  </m:t>
+          </m:r>
+          <m:d>
+            <m:dPr>
+              <m:begChr m:val="("/>
+              <m:endChr m:val=")"/>
+              <m:sepChr m:val=""/>
+              <m:grow/>
+            </m:dPr>
+            <m:e>
+              <m:r>
+                <m:t>9</m:t>
+              </m:r>
+            </m:e>
+          </m:d>
+        </m:oMath>
+      </m:oMathPara>
     </w:p>
     <w:p>
       <w:pPr>
-        <w:pStyle w:val="BodyText"/>
-      </w:pPr>
-      <w:r>
-        <w:t xml:space="preserve">In general, the input sample size for length composition was smaller than 10 per sampled haul, where the average number of lengths sampled per haul ranged from 10 - 60 (Figure</w:t>
-      </w:r>
-      <w:r>
-        <w:t xml:space="preserve"> </w:t>
-      </w:r>
-      <w:r>
-        <w:t xml:space="preserve">2</w:t>
-      </w:r>
-      <w:r>
-        <w:t xml:space="preserve">).</w:t>
-      </w:r>
-      <w:r>
-        <w:t xml:space="preserve"> </w:t>
-      </w:r>
-      <w:r>
-        <w:t xml:space="preserve">For flatfish, it was the case that as the length sampling per haul increased the input sample size increased.</w:t>
-      </w:r>
-      <w:r>
-        <w:t xml:space="preserve"> </w:t>
-      </w:r>
-      <w:r>
-        <w:t xml:space="preserve">However, for rockfish and roundfish, an increase in length sampling per haul did not result in an increase in the input sample size.</w:t>
-      </w:r>
-      <w:r>
-        <w:t xml:space="preserve"> </w:t>
-      </w:r>
-      <w:r>
-        <w:t xml:space="preserve">FOr rockfish and roundfish the input sample size per sampled haul did not exheed 5 regardless of the number of fish sampled for length within a haul.</w:t>
-      </w:r>
-      <w:r>
-        <w:t xml:space="preserve"> </w:t>
-      </w:r>
-      <w:r>
-        <w:t xml:space="preserve">The average input sample size per length sampled was 0.17 for flatfish and 0.1 for rockfish and roundfish.</w:t>
-      </w:r>
-      <w:r>
-        <w:t xml:space="preserve"> </w:t>
-      </w:r>
-      <w:r>
-        <w:t xml:space="preserve">It generally was the case across the species groupings that as the number of sampled hauls for length increased the length composition input sample size increased (Figure</w:t>
-      </w:r>
-      <w:r>
-        <w:t xml:space="preserve"> </w:t>
-      </w:r>
-      <w:r>
-        <w:t xml:space="preserve">3</w:t>
-      </w:r>
-      <w:r>
-        <w:t xml:space="preserve">).</w:t>
-      </w:r>
-      <w:r>
-        <w:t xml:space="preserve"> </w:t>
-      </w:r>
-      <w:r>
-        <w:t xml:space="preserve">For flatfish the length composition input sample size was larger than the number of hauls for each of the surveys.</w:t>
-      </w:r>
-      <w:r>
-        <w:t xml:space="preserve"> </w:t>
-      </w:r>
-      <w:r>
-        <w:t xml:space="preserve">For rockfish and roundfish the relationship between the number of sampled hauls and length composition input sample size was nearly one-to-one, with the exceptions of roundfish in the Eastern Bering Sea shelf and Gulf of Alaska surveys.</w:t>
-      </w:r>
-      <w:r>
-        <w:t xml:space="preserve"> </w:t>
-      </w:r>
-      <w:r>
-        <w:t xml:space="preserve">In the Gulf of Alaska survey, the length composition input sample size for roundfish was seemingly invariant to the number of hauls sampled and did not increase as the number of sampled hauls for length increased.</w:t>
+        <w:pStyle w:val="FirstParagraph"/>
+      </w:pPr>
+      <w:r>
+        <w:t xml:space="preserve">where</w:t>
+      </w:r>
+      <w:r>
+        <w:t xml:space="preserve"> </w:t>
+      </w:r>
+      <m:oMath>
+        <m:r>
+          <m:t>I</m:t>
+        </m:r>
+        <m:r>
+          <m:t>S</m:t>
+        </m:r>
+        <m:r>
+          <m:t>S</m:t>
+        </m:r>
+      </m:oMath>
+      <w:r>
+        <w:t xml:space="preserve"> </w:t>
+      </w:r>
+      <w:r>
+        <w:t xml:space="preserve">is the input sample size,</w:t>
+      </w:r>
+      <w:r>
+        <w:t xml:space="preserve"> </w:t>
+      </w:r>
+      <m:oMath>
+        <m:r>
+          <m:t>E</m:t>
+        </m:r>
+        <m:r>
+          <m:t>S</m:t>
+        </m:r>
+        <m:sSub>
+          <m:e>
+            <m:r>
+              <m:t>S</m:t>
+            </m:r>
+          </m:e>
+          <m:sub>
+            <m:r>
+              <m:t>i</m:t>
+            </m:r>
+          </m:sub>
+        </m:sSub>
+      </m:oMath>
+      <w:r>
+        <w:t xml:space="preserve"> </w:t>
+      </w:r>
+      <w:r>
+        <w:t xml:space="preserve">is the effective sample size for iteration-</w:t>
+      </w:r>
+      <w:r>
+        <w:rPr>
+          <w:iCs/>
+          <w:i/>
+        </w:rPr>
+        <w:t xml:space="preserve">i</w:t>
+      </w:r>
+      <w:r>
+        <w:t xml:space="preserve">, and</w:t>
+      </w:r>
+      <w:r>
+        <w:t xml:space="preserve"> </w:t>
+      </w:r>
+      <w:r>
+        <w:rPr>
+          <w:iCs/>
+          <w:i/>
+        </w:rPr>
+        <w:t xml:space="preserve">I</w:t>
+      </w:r>
+      <w:r>
+        <w:t xml:space="preserve"> </w:t>
+      </w:r>
+      <w:r>
+        <w:t xml:space="preserve">is the total number of iterations for which the bootstrap procedure is run.</w:t>
+      </w:r>
+      <w:r>
+        <w:t xml:space="preserve"> </w:t>
+      </w:r>
+      <w:r>
+        <w:t xml:space="preserve">The harmonic mean has been shown to reduce bias in recovering the true sample size in simulations for a multinomial distribution.</w:t>
+      </w:r>
+      <w:r>
+        <w:t xml:space="preserve"> </w:t>
+      </w:r>
+      <w:r>
+        <w:t xml:space="preserve">Due to this reduction in bias the harmonic mean has also been recommended to determine the</w:t>
+      </w:r>
+      <w:r>
+        <w:t xml:space="preserve"> </w:t>
+      </w:r>
+      <w:r>
+        <w:t xml:space="preserve">‘</w:t>
+      </w:r>
+      <w:r>
+        <w:t xml:space="preserve">input sample size</w:t>
+      </w:r>
+      <w:r>
+        <w:t xml:space="preserve">’</w:t>
+      </w:r>
+      <w:r>
+        <w:t xml:space="preserve"> </w:t>
+      </w:r>
+      <w:r>
+        <w:t xml:space="preserve">that is used in stock assessment models to fit compositional data</w:t>
+      </w:r>
+      <w:r>
+        <w:t xml:space="preserve"> </w:t>
+      </w:r>
+      <w:r>
+        <w:t xml:space="preserve">(Stewart and Hamel 2014)</w:t>
+      </w:r>
+      <w:r>
+        <w:t xml:space="preserve">.</w:t>
+      </w:r>
+      <w:r>
+        <w:t xml:space="preserve"> </w:t>
+      </w:r>
+      <w:r>
+        <w:t xml:space="preserve">Herein, when we use the term</w:t>
+      </w:r>
+      <w:r>
+        <w:t xml:space="preserve"> </w:t>
+      </w:r>
+      <w:r>
+        <w:t xml:space="preserve">‘</w:t>
+      </w:r>
+      <w:r>
+        <w:t xml:space="preserve">effective sample size or ESS</w:t>
+      </w:r>
+      <w:r>
+        <w:t xml:space="preserve">’</w:t>
+      </w:r>
+      <w:r>
+        <w:t xml:space="preserve"> </w:t>
+      </w:r>
+      <w:r>
+        <w:t xml:space="preserve">we are referring to the effective sample sizes that were computed for each iteration of the bootstrap-simulation from equation (8), when we use the term</w:t>
+      </w:r>
+      <w:r>
+        <w:t xml:space="preserve"> </w:t>
+      </w:r>
+      <w:r>
+        <w:t xml:space="preserve">‘</w:t>
+      </w:r>
+      <w:r>
+        <w:t xml:space="preserve">input sample size or ISS</w:t>
+      </w:r>
+      <w:r>
+        <w:t xml:space="preserve">’</w:t>
+      </w:r>
+      <w:r>
+        <w:t xml:space="preserve"> </w:t>
+      </w:r>
+      <w:r>
+        <w:t xml:space="preserve">we are referring to the harmonic mean of the iterated effective sample sizes from equation (9).</w:t>
+      </w:r>
+    </w:p>
+    <w:bookmarkEnd w:id="28"/>
+    <w:bookmarkEnd w:id="29"/>
+    <w:bookmarkStart w:id="30" w:name="results"/>
+    <w:p>
+      <w:pPr>
+        <w:pStyle w:val="Heading1"/>
+      </w:pPr>
+      <w:r>
+        <w:t xml:space="preserve">Results</w:t>
       </w:r>
     </w:p>
     <w:p>
       <w:pPr>
+        <w:pStyle w:val="FirstParagraph"/>
+      </w:pPr>
+      <w:r>
+        <w:t xml:space="preserve">Average length composition nominal sample sizes and estimated input sample sizes for the bottom trawl surveys evaluated are shown in Tables</w:t>
+      </w:r>
+      <w:r>
+        <w:t xml:space="preserve"> </w:t>
+      </w:r>
+      <w:r>
+        <w:t xml:space="preserve">3</w:t>
+      </w:r>
+      <w:r>
+        <w:t xml:space="preserve"> </w:t>
+      </w:r>
+      <w:r>
+        <w:t xml:space="preserve">-</w:t>
+      </w:r>
+      <w:r>
+        <w:t xml:space="preserve"> </w:t>
+      </w:r>
+      <w:r>
+        <w:t xml:space="preserve">6</w:t>
+      </w:r>
+      <w:r>
+        <w:t xml:space="preserve">.</w:t>
+      </w:r>
+      <w:r>
+        <w:t xml:space="preserve"> </w:t>
+      </w:r>
+      <w:r>
+        <w:t xml:space="preserve">Across the surveys, average sex-specific length composition nominal sample size ranged from around 300 to upwards of 35,000 samples per year, where the total length composition nominal sample size (for all sexes combined) ranged from around 700 to upwards of 82,000 per year.</w:t>
+      </w:r>
+      <w:r>
+        <w:t xml:space="preserve"> </w:t>
+      </w:r>
+      <w:r>
+        <w:t xml:space="preserve">The most frequently sampled species within in Eastern Bering Sea shelf survey were walleye pollock, yellowfin sole, northern rock sole, and arrowtooth flounder (Table</w:t>
+      </w:r>
+      <w:r>
+        <w:t xml:space="preserve"> </w:t>
+      </w:r>
+      <w:r>
+        <w:t xml:space="preserve">3</w:t>
+      </w:r>
+      <w:r>
+        <w:t xml:space="preserve">), and in the Eastern Bering Sea slope survey were arrowtooth flounder, kamchatka flounder, and Pacific ocean perch (Table</w:t>
+      </w:r>
+      <w:r>
+        <w:t xml:space="preserve"> </w:t>
+      </w:r>
+      <w:r>
+        <w:t xml:space="preserve">4</w:t>
+      </w:r>
+      <w:r>
+        <w:t xml:space="preserve">).</w:t>
+      </w:r>
+      <w:r>
+        <w:t xml:space="preserve"> </w:t>
+      </w:r>
+      <w:r>
+        <w:t xml:space="preserve">The most frequently sampled species within the Aleutian Islands bottom trawl survey were Pacific ocean perch, walleye pollock, and arrowtooth flounder (Table</w:t>
+      </w:r>
+      <w:r>
+        <w:t xml:space="preserve"> </w:t>
+      </w:r>
+      <w:r>
+        <w:t xml:space="preserve">5</w:t>
+      </w:r>
+      <w:r>
+        <w:t xml:space="preserve">).</w:t>
+      </w:r>
+      <w:r>
+        <w:t xml:space="preserve"> </w:t>
+      </w:r>
+      <w:r>
+        <w:t xml:space="preserve">The most frequently sampled species in the Gulf of Aslaska bottom trawl survey were arrowtooth flounder, walleye pollock, flathead flounder, and Pacific ocean perch (Table</w:t>
+      </w:r>
+      <w:r>
+        <w:t xml:space="preserve"> </w:t>
+      </w:r>
+      <w:r>
+        <w:t xml:space="preserve">6</w:t>
+      </w:r>
+      <w:r>
+        <w:t xml:space="preserve">).</w:t>
+      </w:r>
+      <w:r>
+        <w:t xml:space="preserve"> </w:t>
+      </w:r>
+      <w:r>
+        <w:t xml:space="preserve">Estimated input sample sizes for length composition were smaller than the nominal sample sizes, as expected.</w:t>
+      </w:r>
+      <w:r>
+        <w:t xml:space="preserve"> </w:t>
+      </w:r>
+      <w:r>
+        <w:t xml:space="preserve">It was generally the case that length composition input sample sizes ranged in the thousands for species that were more commonly sampled in the bottom trawl surveys, and were less than 1,000 for species that weren’t (Tables</w:t>
+      </w:r>
+      <w:r>
+        <w:t xml:space="preserve"> </w:t>
+      </w:r>
+      <w:r>
+        <w:t xml:space="preserve">3</w:t>
+      </w:r>
+      <w:r>
+        <w:t xml:space="preserve"> </w:t>
+      </w:r>
+      <w:r>
+        <w:t xml:space="preserve">-</w:t>
+      </w:r>
+      <w:r>
+        <w:t xml:space="preserve"> </w:t>
+      </w:r>
+      <w:r>
+        <w:t xml:space="preserve">6</w:t>
+      </w:r>
+      <w:r>
+        <w:t xml:space="preserve">).</w:t>
+      </w:r>
+      <w:r>
+        <w:t xml:space="preserve"> </w:t>
+      </w:r>
+      <w:r>
+        <w:t xml:space="preserve">Sex-specific length composition input sample size ranged from 35 to greater than 3,500, with a mean around 700.</w:t>
+      </w:r>
+      <w:r>
+        <w:t xml:space="preserve"> </w:t>
+      </w:r>
+      <w:r>
+        <w:t xml:space="preserve">Total length composition (all sexes combined) input sample size ranged from around 100 to greater than 4,500 with a mean of just larger than 1,000.</w:t>
+      </w:r>
+    </w:p>
+    <w:p>
+      <w:pPr>
         <w:pStyle w:val="BodyText"/>
       </w:pPr>
       <w:r>
+        <w:t xml:space="preserve">Average age composition nominal sample sizes and estimated input sample sizes for the bottom trawl surveys evaluated are shown in Tables</w:t>
+      </w:r>
+      <w:r>
+        <w:t xml:space="preserve"> </w:t>
+      </w:r>
+      <w:r>
+        <w:t xml:space="preserve">7</w:t>
+      </w:r>
+      <w:r>
+        <w:t xml:space="preserve"> </w:t>
+      </w:r>
+      <w:r>
+        <w:t xml:space="preserve">-</w:t>
+      </w:r>
+      <w:r>
+        <w:t xml:space="preserve"> </w:t>
+      </w:r>
+      <w:r>
+        <w:t xml:space="preserve">10</w:t>
+      </w:r>
+      <w:r>
+        <w:t xml:space="preserve">.</w:t>
+      </w:r>
+      <w:r>
+        <w:t xml:space="preserve"> </w:t>
+      </w:r>
+      <w:r>
+        <w:t xml:space="preserve">Across the surveys, average sex-specific age composition nominal sample sizes ranged from around 130 to nearly 850 per year, where the total age composition nominal sample size (for all sexes combined) ranged from nearly 300 to over 1,500 per year.</w:t>
+      </w:r>
+      <w:r>
+        <w:t xml:space="preserve"> </w:t>
+      </w:r>
+      <w:r>
+        <w:t xml:space="preserve">It was commonly the case that the most frequently sampled species in each survey for age composition were similar to the most frequently sampled species for length composition.</w:t>
+      </w:r>
+      <w:r>
+        <w:t xml:space="preserve"> </w:t>
+      </w:r>
+      <w:r>
+        <w:t xml:space="preserve">Similar to the length composition results, estimated input sample sizes for age composition were smaller than the nominal sample sizes, as expected.</w:t>
+      </w:r>
+      <w:r>
+        <w:t xml:space="preserve"> </w:t>
+      </w:r>
+      <w:r>
+        <w:t xml:space="preserve">Sex-specific age composition input sample size ranged from 20 to nearly 300, with a mean around 100.</w:t>
+      </w:r>
+      <w:r>
+        <w:t xml:space="preserve"> </w:t>
+      </w:r>
+      <w:r>
+        <w:t xml:space="preserve">Total age composition (all sexes combined) input sample size ranged from around 50 to greater than 400 with a mean of just larger than 150.</w:t>
+      </w:r>
+      <w:r>
+        <w:t xml:space="preserve"> </w:t>
+      </w:r>
+      <w:r>
+        <w:t xml:space="preserve">It was the case that for each species and sex combination the age composition input sample size was smaller than the length composition input sample size.</w:t>
+      </w:r>
+    </w:p>
+    <w:p>
+      <w:pPr>
+        <w:pStyle w:val="BodyText"/>
+      </w:pPr>
+      <w:r>
+        <w:t xml:space="preserve">In general, the input sample size for length composition was smaller than 10 per sampled haul, where the average number of lengths sampled per haul ranged from 10 - 60 (Figure</w:t>
+      </w:r>
+      <w:r>
+        <w:t xml:space="preserve"> </w:t>
+      </w:r>
+      <w:r>
+        <w:t xml:space="preserve">2</w:t>
+      </w:r>
+      <w:r>
+        <w:t xml:space="preserve">).</w:t>
+      </w:r>
+      <w:r>
+        <w:t xml:space="preserve"> </w:t>
+      </w:r>
+      <w:r>
+        <w:t xml:space="preserve">For flatfish, it was the case that as the length sampling per haul increased the input sample size increased.</w:t>
+      </w:r>
+      <w:r>
+        <w:t xml:space="preserve"> </w:t>
+      </w:r>
+      <w:r>
+        <w:t xml:space="preserve">However, for rockfish and roundfish, an increase in length sampling per haul did not result in an increase in the input sample size.</w:t>
+      </w:r>
+      <w:r>
+        <w:t xml:space="preserve"> </w:t>
+      </w:r>
+      <w:r>
+        <w:t xml:space="preserve">FOr rockfish and roundfish the input sample size per sampled haul did not exheed 5 regardless of the number of fish sampled for length within a haul.</w:t>
+      </w:r>
+      <w:r>
+        <w:t xml:space="preserve"> </w:t>
+      </w:r>
+      <w:r>
+        <w:t xml:space="preserve">The average input sample size per length sampled was 0.17 for flatfish and 0.1 for rockfish and roundfish.</w:t>
+      </w:r>
+      <w:r>
+        <w:t xml:space="preserve"> </w:t>
+      </w:r>
+      <w:r>
+        <w:t xml:space="preserve">It generally was the case across the species groupings that as the number of sampled hauls for length increased the length composition input sample size increased (Figure</w:t>
+      </w:r>
+      <w:r>
+        <w:t xml:space="preserve"> </w:t>
+      </w:r>
+      <w:r>
+        <w:t xml:space="preserve">3</w:t>
+      </w:r>
+      <w:r>
+        <w:t xml:space="preserve">).</w:t>
+      </w:r>
+      <w:r>
+        <w:t xml:space="preserve"> </w:t>
+      </w:r>
+      <w:r>
+        <w:t xml:space="preserve">For flatfish the length composition input sample size was larger than the number of hauls for each of the surveys.</w:t>
+      </w:r>
+      <w:r>
+        <w:t xml:space="preserve"> </w:t>
+      </w:r>
+      <w:r>
+        <w:t xml:space="preserve">For rockfish and roundfish the relationship between the number of sampled hauls and length composition input sample size was nearly one-to-one, with the exceptions of roundfish in the Eastern Bering Sea shelf and Gulf of Alaska surveys.</w:t>
+      </w:r>
+      <w:r>
+        <w:t xml:space="preserve"> </w:t>
+      </w:r>
+      <w:r>
+        <w:t xml:space="preserve">In the Gulf of Alaska survey, the length composition input sample size for roundfish was seemingly invariant to the number of hauls sampled and did not increase as the number of sampled hauls for length increased.</w:t>
+      </w:r>
+    </w:p>
+    <w:p>
+      <w:pPr>
+        <w:pStyle w:val="BodyText"/>
+      </w:pPr>
+      <w:r>
         <w:t xml:space="preserve">In general, the input sample size for age composition ranged from less than 1 to 4 per sampled haul, where the average number of ages sampled per haul ranged from 1 to 20 (Figure</w:t>
       </w:r>
       <w:r>
@@ -2910,57 +5427,57 @@
       </w:r>
       <w:r>
         <w:t xml:space="preserve">), with the exception of roundfish in the Eastern Bering Sea shelf and Gulf of Alaska surveys.</w:t>
+      </w:r>
+    </w:p>
+    <w:bookmarkEnd w:id="30"/>
+    <w:bookmarkStart w:id="31" w:name="discussion"/>
+    <w:p>
+      <w:pPr>
+        <w:pStyle w:val="Heading1"/>
+      </w:pPr>
+      <w:r>
+        <w:t xml:space="preserve">Discussion</w:t>
+      </w:r>
+    </w:p>
+    <w:p>
+      <w:pPr>
+        <w:pStyle w:val="FirstParagraph"/>
+      </w:pPr>
+      <w:r>
+        <w:t xml:space="preserve">[General para on main take-home results - Pete]</w:t>
+      </w:r>
+    </w:p>
+    <w:p>
+      <w:pPr>
+        <w:pStyle w:val="BodyText"/>
+      </w:pPr>
+      <w:r>
+        <w:t xml:space="preserve">[Para on use of input sample sizes used in assessment, with examples from other regions (e.g., west coast, iphc) - Matt]</w:t>
+      </w:r>
+    </w:p>
+    <w:p>
+      <w:pPr>
+        <w:pStyle w:val="BodyText"/>
+      </w:pPr>
+      <w:r>
+        <w:t xml:space="preserve">[Para on different approaches used to weight comp data at AFSC]</w:t>
+      </w:r>
+    </w:p>
+    <w:p>
+      <w:pPr>
+        <w:pStyle w:val="BodyText"/>
+      </w:pPr>
+      <w:r>
+        <w:t xml:space="preserve">[Conclusion para on where input sample size will be available to authors - Pete with input from all]</w:t>
+      </w:r>
+    </w:p>
+    <w:p>
+      <w:r>
+        <w:br w:type="page"/>
       </w:r>
     </w:p>
     <w:bookmarkEnd w:id="31"/>
-    <w:bookmarkStart w:id="32" w:name="discussion"/>
-    <w:p>
-      <w:pPr>
-        <w:pStyle w:val="Heading1"/>
-      </w:pPr>
-      <w:r>
-        <w:t xml:space="preserve">Discussion</w:t>
-      </w:r>
-    </w:p>
-    <w:p>
-      <w:pPr>
-        <w:pStyle w:val="FirstParagraph"/>
-      </w:pPr>
-      <w:r>
-        <w:t xml:space="preserve">[General para on main take-home results - Pete]</w:t>
-      </w:r>
-    </w:p>
-    <w:p>
-      <w:pPr>
-        <w:pStyle w:val="BodyText"/>
-      </w:pPr>
-      <w:r>
-        <w:t xml:space="preserve">[Para on use of input sample sizes used in assessment, with examples from other regions (e.g., west coast, iphc) - Matt]</w:t>
-      </w:r>
-    </w:p>
-    <w:p>
-      <w:pPr>
-        <w:pStyle w:val="BodyText"/>
-      </w:pPr>
-      <w:r>
-        <w:t xml:space="preserve">[Para on different approaches used to weight comp data at AFSC]</w:t>
-      </w:r>
-    </w:p>
-    <w:p>
-      <w:pPr>
-        <w:pStyle w:val="BodyText"/>
-      </w:pPr>
-      <w:r>
-        <w:t xml:space="preserve">[Conclusion para on where input sample size will be available to authors - Pete with input from all]</w:t>
-      </w:r>
-    </w:p>
-    <w:p>
-      <w:r>
-        <w:br w:type="page"/>
-      </w:r>
-    </w:p>
-    <w:bookmarkEnd w:id="32"/>
-    <w:bookmarkStart w:id="33" w:name="acknowledgments"/>
+    <w:bookmarkStart w:id="32" w:name="acknowledgments"/>
     <w:p>
       <w:pPr>
         <w:pStyle w:val="Heading1"/>
@@ -3014,28 +5531,28 @@
         <w:br w:type="page"/>
       </w:r>
     </w:p>
+    <w:bookmarkEnd w:id="32"/>
+    <w:bookmarkStart w:id="62" w:name="citations"/>
+    <w:p>
+      <w:pPr>
+        <w:pStyle w:val="Heading1"/>
+      </w:pPr>
+      <w:r>
+        <w:t xml:space="preserve">Citations</w:t>
+      </w:r>
+    </w:p>
+    <w:bookmarkStart w:id="61" w:name="refs"/>
+    <w:bookmarkStart w:id="33" w:name="ref-Ailloud2019"/>
+    <w:p>
+      <w:pPr>
+        <w:pStyle w:val="Bibliography"/>
+      </w:pPr>
+      <w:r>
+        <w:t xml:space="preserve">Ailloud, L.E., and Hoenig, J.M. 2019. A general theory of age-length keys: Combining the forward and inverse keys to estimate age composition from incomplete data. ICES Journal of Marine Science 76(6): 1515–1523.</w:t>
+      </w:r>
+    </w:p>
     <w:bookmarkEnd w:id="33"/>
-    <w:bookmarkStart w:id="61" w:name="citations"/>
-    <w:p>
-      <w:pPr>
-        <w:pStyle w:val="Heading1"/>
-      </w:pPr>
-      <w:r>
-        <w:t xml:space="preserve">Citations</w:t>
-      </w:r>
-    </w:p>
-    <w:bookmarkStart w:id="60" w:name="refs"/>
-    <w:bookmarkStart w:id="34" w:name="ref-Ailloud2019"/>
-    <w:p>
-      <w:pPr>
-        <w:pStyle w:val="Bibliography"/>
-      </w:pPr>
-      <w:r>
-        <w:t xml:space="preserve">Ailloud, L.E., and Hoenig, J.M. 2019. A general theory of age-length keys: Combining the forward and inverse keys to estimate age composition from incomplete data. ICES Journal of Marine Science 76(6): 1515–1523.</w:t>
-      </w:r>
-    </w:p>
-    <w:bookmarkEnd w:id="34"/>
-    <w:bookmarkStart w:id="35" w:name="ref-Barbeaux2022"/>
+    <w:bookmarkStart w:id="34" w:name="ref-Barbeaux2022"/>
     <w:p>
       <w:pPr>
         <w:pStyle w:val="Bibliography"/>
@@ -3072,8 +5589,8 @@
         <w:t xml:space="preserve">. North Pacific Fishery Management Council, 1007 West 3rd Ave., Suite 400, L92 Building, 4th floor, Anchorage, AK 99501.</w:t>
       </w:r>
     </w:p>
-    <w:bookmarkEnd w:id="35"/>
-    <w:bookmarkStart w:id="36" w:name="ref-Bryan2021"/>
+    <w:bookmarkEnd w:id="34"/>
+    <w:bookmarkStart w:id="35" w:name="ref-Bryan2021"/>
     <w:p>
       <w:pPr>
         <w:pStyle w:val="Bibliography"/>
@@ -3136,8 +5653,8 @@
         <w:t xml:space="preserve">. North Pacific Fishery Management Council, 1007 West 3rd Ave., Suite 400, L92 Building, 4th floor, Anchorage, AK 99501.</w:t>
       </w:r>
     </w:p>
-    <w:bookmarkEnd w:id="36"/>
-    <w:bookmarkStart w:id="37" w:name="ref-Hulson2022b"/>
+    <w:bookmarkEnd w:id="35"/>
+    <w:bookmarkStart w:id="36" w:name="ref-Hulson2022"/>
     <w:p>
       <w:pPr>
         <w:pStyle w:val="Bibliography"/>
@@ -3174,27 +5691,27 @@
         <w:t xml:space="preserve">. North Pacific Fishery Management Council, 1007 West 3rd Ave., Suite 400, L92 Building, 4th floor, Anchorage, AK 99501.</w:t>
       </w:r>
     </w:p>
+    <w:bookmarkEnd w:id="36"/>
+    <w:bookmarkStart w:id="37" w:name="ref-Hulson2023a"/>
+    <w:p>
+      <w:pPr>
+        <w:pStyle w:val="Bibliography"/>
+      </w:pPr>
+      <w:r>
+        <w:t xml:space="preserve">Hulson, P.-J.F., Williams, B., Bryan, M., Conner, J., Siskey, M., Stockhausen, W., Mcdermott, S., and Long, C. 2023.</w:t>
+      </w:r>
+      <w:r>
+        <w:t xml:space="preserve"> </w:t>
+      </w:r>
+      <w:r>
+        <w:t xml:space="preserve">Sub-sampling of length frequency to determine sex in Alaska Fishery Science Center bottom trawl surveys</w:t>
+      </w:r>
+      <w:r>
+        <w:t xml:space="preserve">. U.S. Department of Commerce. NOAA Technical Memorandum NMFS-AFSC-464: 47 p.</w:t>
+      </w:r>
+    </w:p>
     <w:bookmarkEnd w:id="37"/>
-    <w:bookmarkStart w:id="38" w:name="ref-Hulson2022a"/>
-    <w:p>
-      <w:pPr>
-        <w:pStyle w:val="Bibliography"/>
-      </w:pPr>
-      <w:r>
-        <w:t xml:space="preserve">Hulson, P.-J.F., Williams, B., Bryan, M., Conner, J., Siskey, M., Stockhausen, W., Mcdermott, S., and Long, C. in prep.</w:t>
-      </w:r>
-      <w:r>
-        <w:t xml:space="preserve"> </w:t>
-      </w:r>
-      <w:r>
-        <w:t xml:space="preserve">Sub-sampling of length frequency to determine sex in Alaska Fishery Science Center bottom trawl surveys</w:t>
-      </w:r>
-      <w:r>
-        <w:t xml:space="preserve">. U.S. Department of Commerce. NOAA Technical Memorandum.</w:t>
-      </w:r>
-    </w:p>
-    <w:bookmarkEnd w:id="38"/>
-    <w:bookmarkStart w:id="39" w:name="ref-Hulson2021"/>
+    <w:bookmarkStart w:id="38" w:name="ref-Hulson2021"/>
     <w:p>
       <w:pPr>
         <w:pStyle w:val="Bibliography"/>
@@ -3231,8 +5748,8 @@
         <w:t xml:space="preserve">. North Pacific Fishery Management Council, 1007 West 3rd Ave., Suite 400, L92 Building, 4th floor, Anchorage, AK 99501.</w:t>
       </w:r>
     </w:p>
-    <w:bookmarkEnd w:id="39"/>
-    <w:bookmarkStart w:id="40" w:name="ref-Ianelli2021"/>
+    <w:bookmarkEnd w:id="38"/>
+    <w:bookmarkStart w:id="39" w:name="ref-Ianelli2021"/>
     <w:p>
       <w:pPr>
         <w:pStyle w:val="Bibliography"/>
@@ -3269,37 +5786,37 @@
         <w:t xml:space="preserve">. North Pacific Fishery Management Council, 1007 West 3rd Ave., Suite 400, L92 Building, 4th floor, Anchorage, AK 99501.</w:t>
       </w:r>
     </w:p>
+    <w:bookmarkEnd w:id="39"/>
+    <w:bookmarkStart w:id="40" w:name="ref-Lauth2019"/>
+    <w:p>
+      <w:pPr>
+        <w:pStyle w:val="Bibliography"/>
+      </w:pPr>
+      <w:r>
+        <w:t xml:space="preserve">Lauth, R.R., Dawson, E.J., and Conner, J. 2019.</w:t>
+      </w:r>
+      <w:r>
+        <w:t xml:space="preserve"> </w:t>
+      </w:r>
+      <w:r>
+        <w:t xml:space="preserve">Results of the 2017 eastern and northern Bering Sea continental shelf bottom trawl survey of groundfish and invertebrate fauna</w:t>
+      </w:r>
+      <w:r>
+        <w:t xml:space="preserve">. U.S. Department of Commerce. NOAA Technical Memorandum NMFS-AFSC-396: 260 p.</w:t>
+      </w:r>
+    </w:p>
     <w:bookmarkEnd w:id="40"/>
-    <w:bookmarkStart w:id="41" w:name="ref-Lauth2019"/>
+    <w:bookmarkStart w:id="41" w:name="ref-Mcallister1997"/>
     <w:p>
       <w:pPr>
         <w:pStyle w:val="Bibliography"/>
       </w:pPr>
       <w:r>
-        <w:t xml:space="preserve">Lauth, R.R., J, D.E., and J, C. 2019.</w:t>
-      </w:r>
-      <w:r>
-        <w:t xml:space="preserve"> </w:t>
-      </w:r>
-      <w:r>
-        <w:t xml:space="preserve">Results of the 2017 eastern and northern Bering Sea continental shelf bottom trawl survey of groundfish and invertebrate fauna</w:t>
-      </w:r>
-      <w:r>
-        <w:t xml:space="preserve">. U.S. Department of Commerce. NOAA Technical Memorandum NMFS-AFSC-396: 260 p.</w:t>
+        <w:t xml:space="preserve">McAllister, M.K., and Ianelli, J.N. 1997. Bayesian stock assessment using catch-age data and the sampling-importance resampling algorithm. Canadian Journal of Fisheries and Aquatic Sciences 54(2): 284–300.</w:t>
       </w:r>
     </w:p>
     <w:bookmarkEnd w:id="41"/>
-    <w:bookmarkStart w:id="42" w:name="ref-Mcallister1997"/>
-    <w:p>
-      <w:pPr>
-        <w:pStyle w:val="Bibliography"/>
-      </w:pPr>
-      <w:r>
-        <w:t xml:space="preserve">McAllister, M.K., and Ianelli, J.N. 1997. Bayesian stock assessment using catch-age data and the sampling-importance resampling algorithm. Canadian Journal of Fisheries and Aquatic Sciences 54(2): 284–300.</w:t>
-      </w:r>
-    </w:p>
-    <w:bookmarkEnd w:id="42"/>
-    <w:bookmarkStart w:id="43" w:name="ref-Mcgilliard2017"/>
+    <w:bookmarkStart w:id="42" w:name="ref-Mcgilliard2017"/>
     <w:p>
       <w:pPr>
         <w:pStyle w:val="Bibliography"/>
@@ -3333,8 +5850,8 @@
         <w:t xml:space="preserve">. North Pacific Fishery Management Council, 1007 West 3rd Ave., Suite 400, L92 Building, 4th floor, Anchorage, AK 99501.</w:t>
       </w:r>
     </w:p>
-    <w:bookmarkEnd w:id="43"/>
-    <w:bookmarkStart w:id="44" w:name="ref-Mcgilliard2019"/>
+    <w:bookmarkEnd w:id="42"/>
+    <w:bookmarkStart w:id="43" w:name="ref-Mcgilliard2019"/>
     <w:p>
       <w:pPr>
         <w:pStyle w:val="Bibliography"/>
@@ -3371,18 +5888,18 @@
         <w:t xml:space="preserve">. North Pacific Fishery Management Council, 1007 West 3rd Ave., Suite 400, L92 Building, 4th floor, Anchorage, AK 99501.</w:t>
       </w:r>
     </w:p>
+    <w:bookmarkEnd w:id="43"/>
+    <w:bookmarkStart w:id="44" w:name="ref-Miller2006"/>
+    <w:p>
+      <w:pPr>
+        <w:pStyle w:val="Bibliography"/>
+      </w:pPr>
+      <w:r>
+        <w:t xml:space="preserve">Miller, T.J., and Skalski, J.R. 2006. Integrating design- and model-based inference to estimate length and age composition in north pacific longline catches. Canadian Journal of Fisheries and Aquatic Sciences 63(5): 1092–1114.</w:t>
+      </w:r>
+    </w:p>
     <w:bookmarkEnd w:id="44"/>
-    <w:bookmarkStart w:id="45" w:name="ref-Miller2006"/>
-    <w:p>
-      <w:pPr>
-        <w:pStyle w:val="Bibliography"/>
-      </w:pPr>
-      <w:r>
-        <w:t xml:space="preserve">Miller, T.J., and Skalski, J.R. 2006. Integrating design- and model-based inference to estimate length and age composition in north pacific longline catches. Canadian Journal of Fisheries and Aquatic Sciences 63(5): 1092–1114.</w:t>
-      </w:r>
-    </w:p>
-    <w:bookmarkEnd w:id="45"/>
-    <w:bookmarkStart w:id="46" w:name="ref-Monnahan2021"/>
+    <w:bookmarkStart w:id="45" w:name="ref-Monnahan2021"/>
     <w:p>
       <w:pPr>
         <w:pStyle w:val="Bibliography"/>
@@ -3419,57 +5936,57 @@
         <w:t xml:space="preserve">. North Pacific Fishery Management Council, 1007 West 3rd Ave., Suite 400, L92 Building, 4th floor, Anchorage, AK 99501.</w:t>
       </w:r>
     </w:p>
+    <w:bookmarkEnd w:id="45"/>
+    <w:bookmarkStart w:id="46" w:name="ref-NPFMC2020bsai"/>
+    <w:p>
+      <w:pPr>
+        <w:pStyle w:val="Bibliography"/>
+      </w:pPr>
+      <w:r>
+        <w:t xml:space="preserve">NPFMC. 2020a.</w:t>
+      </w:r>
+      <w:r>
+        <w:t xml:space="preserve"> </w:t>
+      </w:r>
+      <w:r>
+        <w:t xml:space="preserve">Fishery Management Plan for Groundfish of the Bering Sea and Aleutian Islands Management Area</w:t>
+      </w:r>
+      <w:r>
+        <w:t xml:space="preserve">. North Pacific Fishery Management Council, 1007 West 3rd Ave., Suite 400, L92 Building, 4th floor, Anchorage, AK 99501.</w:t>
+      </w:r>
+    </w:p>
     <w:bookmarkEnd w:id="46"/>
-    <w:bookmarkStart w:id="47" w:name="ref-NPFMC2020bsai"/>
+    <w:bookmarkStart w:id="47" w:name="ref-NPFMC2020goa"/>
     <w:p>
       <w:pPr>
         <w:pStyle w:val="Bibliography"/>
       </w:pPr>
       <w:r>
-        <w:t xml:space="preserve">NPFMC. 2020a.</w:t>
-      </w:r>
-      <w:r>
-        <w:t xml:space="preserve"> </w:t>
-      </w:r>
-      <w:r>
-        <w:t xml:space="preserve">Fishery Management Plan for Groundfish of the Bering Sea and Aleutian Islands Management Area</w:t>
+        <w:t xml:space="preserve">NPFMC. 2020b.</w:t>
+      </w:r>
+      <w:r>
+        <w:t xml:space="preserve"> </w:t>
+      </w:r>
+      <w:r>
+        <w:t xml:space="preserve">Fishery Management Plan for Groundfish of the Gulf of Alaska</w:t>
       </w:r>
       <w:r>
         <w:t xml:space="preserve">. North Pacific Fishery Management Council, 1007 West 3rd Ave., Suite 400, L92 Building, 4th floor, Anchorage, AK 99501.</w:t>
       </w:r>
     </w:p>
     <w:bookmarkEnd w:id="47"/>
-    <w:bookmarkStart w:id="48" w:name="ref-NPFMC2020goa"/>
+    <w:bookmarkStart w:id="49" w:name="ref-Rcore"/>
     <w:p>
       <w:pPr>
         <w:pStyle w:val="Bibliography"/>
       </w:pPr>
       <w:r>
-        <w:t xml:space="preserve">NPFMC. 2020b.</w:t>
-      </w:r>
-      <w:r>
-        <w:t xml:space="preserve"> </w:t>
-      </w:r>
-      <w:r>
-        <w:t xml:space="preserve">Fishery Management Plan for Groundfish of the Gulf of Alaska</w:t>
-      </w:r>
-      <w:r>
-        <w:t xml:space="preserve">. North Pacific Fishery Management Council, 1007 West 3rd Ave., Suite 400, L92 Building, 4th floor, Anchorage, AK 99501.</w:t>
-      </w:r>
-    </w:p>
-    <w:bookmarkEnd w:id="48"/>
-    <w:bookmarkStart w:id="50" w:name="ref-Rcore"/>
-    <w:p>
-      <w:pPr>
-        <w:pStyle w:val="Bibliography"/>
-      </w:pPr>
-      <w:r>
         <w:t xml:space="preserve">R Core Team. 2022. R: A language and environment for statistical computing. R Foundation for Statistical Computing, Vienna, Austria. Available from</w:t>
       </w:r>
       <w:r>
         <w:t xml:space="preserve"> </w:t>
       </w:r>
-      <w:hyperlink r:id="rId49">
+      <w:hyperlink r:id="rId48">
         <w:r>
           <w:rPr>
             <w:rStyle w:val="Hyperlink"/>
@@ -3481,27 +5998,27 @@
         <w:t xml:space="preserve">.</w:t>
       </w:r>
     </w:p>
+    <w:bookmarkEnd w:id="49"/>
+    <w:bookmarkStart w:id="50" w:name="ref-Rudd2021"/>
+    <w:p>
+      <w:pPr>
+        <w:pStyle w:val="Bibliography"/>
+      </w:pPr>
+      <w:r>
+        <w:t xml:space="preserve">Rudd, M.B., Cope, J.M., Wetzel, C.R., and Hastie, J. 2021.</w:t>
+      </w:r>
+      <w:r>
+        <w:t xml:space="preserve"> </w:t>
+      </w:r>
+      <w:r>
+        <w:t xml:space="preserve">Catch and length models in the Stock Synthesis framework: expanded application to data-moderate stocks</w:t>
+      </w:r>
+      <w:r>
+        <w:t xml:space="preserve">. Frontiers in Marine Science 8.</w:t>
+      </w:r>
+    </w:p>
     <w:bookmarkEnd w:id="50"/>
-    <w:bookmarkStart w:id="51" w:name="ref-Rudd2021"/>
-    <w:p>
-      <w:pPr>
-        <w:pStyle w:val="Bibliography"/>
-      </w:pPr>
-      <w:r>
-        <w:t xml:space="preserve">Rudd, M.B., Cope, J.M., Wetzel, C.R., and Hastie, J. 2021.</w:t>
-      </w:r>
-      <w:r>
-        <w:t xml:space="preserve"> </w:t>
-      </w:r>
-      <w:r>
-        <w:t xml:space="preserve">Catch and length models in the Stock Synthesis framework: expanded application to data-moderate stocks</w:t>
-      </w:r>
-      <w:r>
-        <w:t xml:space="preserve">. Frontiers in Marine Science 8.</w:t>
-      </w:r>
-    </w:p>
-    <w:bookmarkEnd w:id="51"/>
-    <w:bookmarkStart w:id="52" w:name="ref-Spencer2022"/>
+    <w:bookmarkStart w:id="51" w:name="ref-Spencer2022"/>
     <w:p>
       <w:pPr>
         <w:pStyle w:val="Bibliography"/>
@@ -3538,30 +6055,20 @@
         <w:t xml:space="preserve">. North Pacific Fishery Management Council, 1007 West 3rd Ave., Suite 400, L92 Building, 4th floor, Anchorage, AK 99501.</w:t>
       </w:r>
     </w:p>
-    <w:bookmarkEnd w:id="52"/>
-    <w:bookmarkStart w:id="53" w:name="ref-Stewart2014"/>
+    <w:bookmarkEnd w:id="51"/>
+    <w:bookmarkStart w:id="52" w:name="ref-Spencer2020b"/>
     <w:p>
       <w:pPr>
         <w:pStyle w:val="Bibliography"/>
       </w:pPr>
       <w:r>
-        <w:t xml:space="preserve">Stewart, I.J., and Hamel, O.S. 2014. Bootstrapping of sample sizes for length-or age-composition data used in stock assessments. Canadian Journal of Fisheries and Aquatic Sciences 71(4): 581–588.</w:t>
-      </w:r>
-    </w:p>
-    <w:bookmarkEnd w:id="53"/>
-    <w:bookmarkStart w:id="54" w:name="ref-Sullivan2021"/>
-    <w:p>
-      <w:pPr>
-        <w:pStyle w:val="Bibliography"/>
-      </w:pPr>
-      <w:r>
-        <w:t xml:space="preserve">Sullivan, Jane Y, Shotwell, S.K., Hanselman, D.H., Hulson, P.-J.F., Williams, B.C., Yasumiishi, E.M., and Ferriss, B.E. 2021.</w:t>
-      </w:r>
-      <w:r>
-        <w:t xml:space="preserve"> </w:t>
-      </w:r>
-      <w:r>
-        <w:t xml:space="preserve">Assessment of the Rougheye and Blackspotted Rockfish stock complex in the Gulf of Alaska</w:t>
+        <w:t xml:space="preserve">Spencer, P.D., Ianelli, J.I., and Palsson, W.A. 2020.</w:t>
+      </w:r>
+      <w:r>
+        <w:t xml:space="preserve"> </w:t>
+      </w:r>
+      <w:r>
+        <w:t xml:space="preserve">Assessment of the Blackspotted and Rougheye Rockfish stock complex in the Bering Sea/Aleutian Islands</w:t>
       </w:r>
       <w:r>
         <w:t xml:space="preserve">.</w:t>
@@ -3580,26 +6087,55 @@
         <w:t xml:space="preserve"> </w:t>
       </w:r>
       <w:r>
-        <w:t xml:space="preserve">Stock Assessment and Fishery Evaluation Report for the Groundfish Resources of the Gulf of Alaska</w:t>
+        <w:t xml:space="preserve">Stock Assessment and Fishery Evaluation Report for the Groundfish Resources of the Bering Sea and Aleutian Islands</w:t>
       </w:r>
       <w:r>
         <w:t xml:space="preserve">. North Pacific Fishery Management Council, 1007 West 3rd Ave., Suite 400, L92 Building, 4th floor, Anchorage, AK 99501.</w:t>
+      </w:r>
+    </w:p>
+    <w:bookmarkEnd w:id="52"/>
+    <w:bookmarkStart w:id="53" w:name="ref-Stauffer2004"/>
+    <w:p>
+      <w:pPr>
+        <w:pStyle w:val="Bibliography"/>
+      </w:pPr>
+      <w:r>
+        <w:t xml:space="preserve">Stauffer, G. 2004.</w:t>
+      </w:r>
+      <w:r>
+        <w:t xml:space="preserve"> </w:t>
+      </w:r>
+      <w:r>
+        <w:t xml:space="preserve">NOAA Protocols for Groundfish Bottom Trawl Surveys of the Nation’s Fishery Resources</w:t>
+      </w:r>
+      <w:r>
+        <w:t xml:space="preserve">. U.S. Department of Commerce. NOAA Technical Memorandum NMFS-F/SPO-65: 205 p.</w:t>
+      </w:r>
+    </w:p>
+    <w:bookmarkEnd w:id="53"/>
+    <w:bookmarkStart w:id="54" w:name="ref-Stewart2014"/>
+    <w:p>
+      <w:pPr>
+        <w:pStyle w:val="Bibliography"/>
+      </w:pPr>
+      <w:r>
+        <w:t xml:space="preserve">Stewart, I.J., and Hamel, O.S. 2014. Bootstrapping of sample sizes for length-or age-composition data used in stock assessments. Canadian Journal of Fisheries and Aquatic Sciences 71(4): 581–588.</w:t>
       </w:r>
     </w:p>
     <w:bookmarkEnd w:id="54"/>
-    <w:bookmarkStart w:id="55" w:name="ref-Thompson2021"/>
+    <w:bookmarkStart w:id="55" w:name="ref-Sullivan2021"/>
     <w:p>
       <w:pPr>
         <w:pStyle w:val="Bibliography"/>
       </w:pPr>
       <w:r>
-        <w:t xml:space="preserve">Thompson, G.G., Barbeaux, S., Connor, J., Fissel, B., Hurst, T., Laurel, B., O’Leary, C.A., Rogers, L., Shotwell, S.K., Siddon, E., Spies, I., Thorson, J.T., and Tyrell, A. 2021.</w:t>
-      </w:r>
-      <w:r>
-        <w:t xml:space="preserve"> </w:t>
-      </w:r>
-      <w:r>
-        <w:t xml:space="preserve">Assessment of the Pacific cod stock in the eastern Bering Sea</w:t>
+        <w:t xml:space="preserve">Sullivan, Jane Y, Shotwell, S.K., Hanselman, D.H., Hulson, P.-J.F., Williams, B.C., Yasumiishi, E.M., and Ferriss, B.E. 2021.</w:t>
+      </w:r>
+      <w:r>
+        <w:t xml:space="preserve"> </w:t>
+      </w:r>
+      <w:r>
+        <w:t xml:space="preserve">Assessment of the Rougheye and Blackspotted Rockfish stock complex in the Gulf of Alaska</w:t>
       </w:r>
       <w:r>
         <w:t xml:space="preserve">.</w:t>
@@ -3618,74 +6154,26 @@
         <w:t xml:space="preserve"> </w:t>
       </w:r>
       <w:r>
-        <w:t xml:space="preserve">Stock Assessment and Fishery Evaluation Report for the Groundfish Resources of the Bering Sea and Aleutian Islands</w:t>
+        <w:t xml:space="preserve">Stock Assessment and Fishery Evaluation Report for the Groundfish Resources of the Gulf of Alaska</w:t>
       </w:r>
       <w:r>
         <w:t xml:space="preserve">. North Pacific Fishery Management Council, 1007 West 3rd Ave., Suite 400, L92 Building, 4th floor, Anchorage, AK 99501.</w:t>
       </w:r>
     </w:p>
     <w:bookmarkEnd w:id="55"/>
-    <w:bookmarkStart w:id="56" w:name="ref-Thorson2019"/>
+    <w:bookmarkStart w:id="56" w:name="ref-Thompson2021"/>
     <w:p>
       <w:pPr>
         <w:pStyle w:val="Bibliography"/>
       </w:pPr>
       <w:r>
-        <w:t xml:space="preserve">Thorson, J.T., and Haltuch, M.A. 2019. Spatiotemporal analysis of compositional data: Increased precision and improved workflow using model-based inputs to stock assessment. Canadian Journal of Fisheries and Aquatic Sciences 76(3): 401–414.</w:t>
-      </w:r>
-    </w:p>
-    <w:bookmarkEnd w:id="56"/>
-    <w:bookmarkStart w:id="57" w:name="ref-vonSzalay2018"/>
-    <w:p>
-      <w:pPr>
-        <w:pStyle w:val="Bibliography"/>
-      </w:pPr>
-      <w:r>
-        <w:t xml:space="preserve">von Szalay, P.G., and Raring, N.W. 2018.</w:t>
-      </w:r>
-      <w:r>
-        <w:t xml:space="preserve"> </w:t>
-      </w:r>
-      <w:r>
-        <w:t xml:space="preserve">Data Report: 2017 Gulf of Alaska bottom trawl survey</w:t>
-      </w:r>
-      <w:r>
-        <w:t xml:space="preserve">. U.S. Department of Commerce. NOAA Technical Memorandum NMFS-AFSC-374: 260 p.</w:t>
-      </w:r>
-    </w:p>
-    <w:bookmarkEnd w:id="57"/>
-    <w:bookmarkStart w:id="58" w:name="ref-vonSzalay2017"/>
-    <w:p>
-      <w:pPr>
-        <w:pStyle w:val="Bibliography"/>
-      </w:pPr>
-      <w:r>
-        <w:t xml:space="preserve">von Szalay, P.G., Raring, N.W., Rooper, C.N., and A, L.E. 2017.</w:t>
-      </w:r>
-      <w:r>
-        <w:t xml:space="preserve"> </w:t>
-      </w:r>
-      <w:r>
-        <w:t xml:space="preserve">Data Report: 2016 Aleutian Islands bottom trawl survey</w:t>
-      </w:r>
-      <w:r>
-        <w:t xml:space="preserve">. U.S. Department of Commerce. NOAA Technical Memorandum NMFS-AFSC-349: 161 p.</w:t>
-      </w:r>
-    </w:p>
-    <w:bookmarkEnd w:id="58"/>
-    <w:bookmarkStart w:id="59" w:name="ref-Williams2022"/>
-    <w:p>
-      <w:pPr>
-        <w:pStyle w:val="Bibliography"/>
-      </w:pPr>
-      <w:r>
-        <w:t xml:space="preserve">Williams, B.C., Hulson, P.-J.F., Lunsford, C.R., and Ferriss, B. 2022.</w:t>
-      </w:r>
-      <w:r>
-        <w:t xml:space="preserve"> </w:t>
-      </w:r>
-      <w:r>
-        <w:t xml:space="preserve">Assessment of the Northern rockfish stock in the Gulf of Alaska</w:t>
+        <w:t xml:space="preserve">Thompson, G.G., Barbeaux, S., Connor, J., Fissel, B., Hurst, T., Laurel, B., O’Leary, C.A., Rogers, L., Shotwell, S.K., Siddon, E., Spies, I., Thorson, J.T., and Tyrell, A. 2021.</w:t>
+      </w:r>
+      <w:r>
+        <w:t xml:space="preserve"> </w:t>
+      </w:r>
+      <w:r>
+        <w:t xml:space="preserve">Assessment of the Pacific cod stock in the eastern Bering Sea</w:t>
       </w:r>
       <w:r>
         <w:t xml:space="preserve">.</w:t>
@@ -3704,21 +6192,107 @@
         <w:t xml:space="preserve"> </w:t>
       </w:r>
       <w:r>
-        <w:t xml:space="preserve">Stock Assessment and Fishery Evaluation Report for the Groundfish Resources of the Gulf of Alaska</w:t>
+        <w:t xml:space="preserve">Stock Assessment and Fishery Evaluation Report for the Groundfish Resources of the Bering Sea and Aleutian Islands</w:t>
       </w:r>
       <w:r>
         <w:t xml:space="preserve">. North Pacific Fishery Management Council, 1007 West 3rd Ave., Suite 400, L92 Building, 4th floor, Anchorage, AK 99501.</w:t>
+      </w:r>
+    </w:p>
+    <w:bookmarkEnd w:id="56"/>
+    <w:bookmarkStart w:id="57" w:name="ref-Thorson2019"/>
+    <w:p>
+      <w:pPr>
+        <w:pStyle w:val="Bibliography"/>
+      </w:pPr>
+      <w:r>
+        <w:t xml:space="preserve">Thorson, J.T., and Haltuch, M.A. 2019. Spatiotemporal analysis of compositional data: Increased precision and improved workflow using model-based inputs to stock assessment. Canadian Journal of Fisheries and Aquatic Sciences 76(3): 401–414.</w:t>
+      </w:r>
+    </w:p>
+    <w:bookmarkEnd w:id="57"/>
+    <w:bookmarkStart w:id="58" w:name="ref-vonSzalay2018"/>
+    <w:p>
+      <w:pPr>
+        <w:pStyle w:val="Bibliography"/>
+      </w:pPr>
+      <w:r>
+        <w:t xml:space="preserve">von Szalay, P.G., and Raring, N.W. 2018.</w:t>
+      </w:r>
+      <w:r>
+        <w:t xml:space="preserve"> </w:t>
+      </w:r>
+      <w:r>
+        <w:t xml:space="preserve">Data Report: 2017 Gulf of Alaska bottom trawl survey</w:t>
+      </w:r>
+      <w:r>
+        <w:t xml:space="preserve">. U.S. Department of Commerce. NOAA Technical Memorandum NMFS-AFSC-374: 260 p.</w:t>
+      </w:r>
+    </w:p>
+    <w:bookmarkEnd w:id="58"/>
+    <w:bookmarkStart w:id="59" w:name="ref-vonSzalay2017"/>
+    <w:p>
+      <w:pPr>
+        <w:pStyle w:val="Bibliography"/>
+      </w:pPr>
+      <w:r>
+        <w:t xml:space="preserve">von Szalay, P.G., Raring, N.W., Rooper, C.N., and A, L.E. 2017.</w:t>
+      </w:r>
+      <w:r>
+        <w:t xml:space="preserve"> </w:t>
+      </w:r>
+      <w:r>
+        <w:t xml:space="preserve">Data Report: 2016 Aleutian Islands bottom trawl survey</w:t>
+      </w:r>
+      <w:r>
+        <w:t xml:space="preserve">. U.S. Department of Commerce. NOAA Technical Memorandum NMFS-AFSC-349: 161 p.</w:t>
       </w:r>
     </w:p>
     <w:bookmarkEnd w:id="59"/>
+    <w:bookmarkStart w:id="60" w:name="ref-Williams2022"/>
+    <w:p>
+      <w:pPr>
+        <w:pStyle w:val="Bibliography"/>
+      </w:pPr>
+      <w:r>
+        <w:t xml:space="preserve">Williams, B.C., Hulson, P.-J.F., Lunsford, C.R., and Ferriss, B. 2022.</w:t>
+      </w:r>
+      <w:r>
+        <w:t xml:space="preserve"> </w:t>
+      </w:r>
+      <w:r>
+        <w:t xml:space="preserve">Assessment of the Northern rockfish stock in the Gulf of Alaska</w:t>
+      </w:r>
+      <w:r>
+        <w:t xml:space="preserve">.</w:t>
+      </w:r>
+      <w:r>
+        <w:t xml:space="preserve"> </w:t>
+      </w:r>
+      <w:r>
+        <w:rPr>
+          <w:iCs/>
+          <w:i/>
+        </w:rPr>
+        <w:t xml:space="preserve">In</w:t>
+      </w:r>
+      <w:r>
+        <w:t xml:space="preserve"> </w:t>
+      </w:r>
+      <w:r>
+        <w:t xml:space="preserve">Stock Assessment and Fishery Evaluation Report for the Groundfish Resources of the Gulf of Alaska</w:t>
+      </w:r>
+      <w:r>
+        <w:t xml:space="preserve">. North Pacific Fishery Management Council, 1007 West 3rd Ave., Suite 400, L92 Building, 4th floor, Anchorage, AK 99501.</w:t>
+      </w:r>
+    </w:p>
     <w:bookmarkEnd w:id="60"/>
+    <w:bookmarkEnd w:id="61"/>
     <w:p>
       <w:r>
         <w:br w:type="page"/>
       </w:r>
     </w:p>
-    <w:bookmarkEnd w:id="61"/>
-    <w:bookmarkStart w:id="62" w:name="tables"/>
+    <w:bookmarkEnd w:id="62"/>
+    <w:bookmarkStart w:id="63" w:name="tables"/>
     <w:p>
       <w:pPr>
         <w:pStyle w:val="Heading1"/>
@@ -13408,8 +15982,8 @@
         <w:br w:type="page"/>
       </w:r>
     </w:p>
-    <w:bookmarkEnd w:id="62"/>
-    <w:bookmarkStart w:id="78" w:name="figures"/>
+    <w:bookmarkEnd w:id="63"/>
+    <w:bookmarkStart w:id="79" w:name="figures"/>
     <w:p>
       <w:pPr>
         <w:pStyle w:val="Heading1"/>
@@ -13427,18 +16001,18 @@
           <wp:inline>
             <wp:extent cx="5006340" cy="4636008"/>
             <wp:effectExtent b="0" l="0" r="0" t="0"/>
-            <wp:docPr descr="Figure 1: Bootstrap flow chart, the steps refer to the order of operations as described in the Bootstrap framework for estimating age and length composition input sample size section." title="" id="64" name="Picture"/>
+            <wp:docPr descr="Figure 1: Bootstrap flow chart, the steps refer to the order of operations as described in the Bootstrap framework for estimating age and length composition input sample size section." title="" id="65" name="Picture"/>
             <a:graphic>
               <a:graphicData uri="http://schemas.openxmlformats.org/drawingml/2006/picture">
                 <pic:pic>
                   <pic:nvPicPr>
-                    <pic:cNvPr descr="../figs/age_flowchart.png" id="65" name="Picture"/>
+                    <pic:cNvPr descr="../figs/age_flowchart.png" id="66" name="Picture"/>
                     <pic:cNvPicPr>
                       <a:picLocks noChangeArrowheads="1" noChangeAspect="1"/>
                     </pic:cNvPicPr>
                   </pic:nvPicPr>
                   <pic:blipFill>
-                    <a:blip r:embed="rId63"/>
+                    <a:blip r:embed="rId64"/>
                     <a:stretch>
                       <a:fillRect/>
                     </a:stretch>
@@ -13498,18 +16072,18 @@
           <wp:inline>
             <wp:extent cx="5943600" cy="5943600"/>
             <wp:effectExtent b="0" l="0" r="0" t="0"/>
-            <wp:docPr descr="Figure 2: Number of fish lengthed and length composition input sample size per sampled haul by species group and survey (1-1 line shown in black for reference, trendlines shown by sex and for total)." title="" id="67" name="Picture"/>
+            <wp:docPr descr="Figure 2: Number of fish lengthed and length composition input sample size per sampled haul by species group and survey (1-1 line shown in black for reference, trendlines shown by sex and for total)." title="" id="68" name="Picture"/>
             <a:graphic>
               <a:graphicData uri="http://schemas.openxmlformats.org/drawingml/2006/picture">
                 <pic:pic>
                   <pic:nvPicPr>
-                    <pic:cNvPr descr="../figs/length_per_sampled_haul.png" id="68" name="Picture"/>
+                    <pic:cNvPr descr="../figs/length_per_sampled_haul.png" id="69" name="Picture"/>
                     <pic:cNvPicPr>
                       <a:picLocks noChangeArrowheads="1" noChangeAspect="1"/>
                     </pic:cNvPicPr>
                   </pic:nvPicPr>
                   <pic:blipFill>
-                    <a:blip r:embed="rId66"/>
+                    <a:blip r:embed="rId67"/>
                     <a:stretch>
                       <a:fillRect/>
                     </a:stretch>
@@ -13553,18 +16127,18 @@
           <wp:inline>
             <wp:extent cx="5943600" cy="5943600"/>
             <wp:effectExtent b="0" l="0" r="0" t="0"/>
-            <wp:docPr descr="Figure 3: Number of sampled hauls compared to length compostion input sample size by species group and survey (1-1 line shown in black for reference, trendlines shown by sex and for total)." title="" id="70" name="Picture"/>
+            <wp:docPr descr="Figure 3: Number of sampled hauls compared to length compostion input sample size by species group and survey (1-1 line shown in black for reference, trendlines shown by sex and for total)." title="" id="71" name="Picture"/>
             <a:graphic>
               <a:graphicData uri="http://schemas.openxmlformats.org/drawingml/2006/picture">
                 <pic:pic>
                   <pic:nvPicPr>
-                    <pic:cNvPr descr="../figs/length_iss_vs_hauls.png" id="71" name="Picture"/>
+                    <pic:cNvPr descr="../figs/length_iss_vs_hauls.png" id="72" name="Picture"/>
                     <pic:cNvPicPr>
                       <a:picLocks noChangeArrowheads="1" noChangeAspect="1"/>
                     </pic:cNvPicPr>
                   </pic:nvPicPr>
                   <pic:blipFill>
-                    <a:blip r:embed="rId69"/>
+                    <a:blip r:embed="rId70"/>
                     <a:stretch>
                       <a:fillRect/>
                     </a:stretch>
@@ -13608,18 +16182,18 @@
           <wp:inline>
             <wp:extent cx="5943600" cy="5943600"/>
             <wp:effectExtent b="0" l="0" r="0" t="0"/>
-            <wp:docPr descr="Figure 4: Number of fish aged and age composition input sample size per sampled haul by species group and survey (1-1 line shown in black for reference, trendlines shown by sex and for total)." title="" id="73" name="Picture"/>
+            <wp:docPr descr="Figure 4: Number of fish aged and age composition input sample size per sampled haul by species group and survey (1-1 line shown in black for reference, trendlines shown by sex and for total)." title="" id="74" name="Picture"/>
             <a:graphic>
               <a:graphicData uri="http://schemas.openxmlformats.org/drawingml/2006/picture">
                 <pic:pic>
                   <pic:nvPicPr>
-                    <pic:cNvPr descr="../figs/age_per_sampled_haul.png" id="74" name="Picture"/>
+                    <pic:cNvPr descr="../figs/age_per_sampled_haul.png" id="75" name="Picture"/>
                     <pic:cNvPicPr>
                       <a:picLocks noChangeArrowheads="1" noChangeAspect="1"/>
                     </pic:cNvPicPr>
                   </pic:nvPicPr>
                   <pic:blipFill>
-                    <a:blip r:embed="rId72"/>
+                    <a:blip r:embed="rId73"/>
                     <a:stretch>
                       <a:fillRect/>
                     </a:stretch>
@@ -13663,18 +16237,18 @@
           <wp:inline>
             <wp:extent cx="5943600" cy="5943600"/>
             <wp:effectExtent b="0" l="0" r="0" t="0"/>
-            <wp:docPr descr="Figure 5: Number of sampled hauls compared to age compostion input sample size by species group and survey (1-1 line shown in black for reference, trendlines shown by sex and for total)." title="" id="76" name="Picture"/>
+            <wp:docPr descr="Figure 5: Number of sampled hauls compared to age compostion input sample size by species group and survey (1-1 line shown in black for reference, trendlines shown by sex and for total)." title="" id="77" name="Picture"/>
             <a:graphic>
               <a:graphicData uri="http://schemas.openxmlformats.org/drawingml/2006/picture">
                 <pic:pic>
                   <pic:nvPicPr>
-                    <pic:cNvPr descr="../figs/age_iss_vs_hauls.png" id="77" name="Picture"/>
+                    <pic:cNvPr descr="../figs/age_iss_vs_hauls.png" id="78" name="Picture"/>
                     <pic:cNvPicPr>
                       <a:picLocks noChangeArrowheads="1" noChangeAspect="1"/>
                     </pic:cNvPicPr>
                   </pic:nvPicPr>
                   <pic:blipFill>
-                    <a:blip r:embed="rId75"/>
+                    <a:blip r:embed="rId76"/>
                     <a:stretch>
                       <a:fillRect/>
                     </a:stretch>
@@ -13709,7 +16283,7 @@
         <w:t xml:space="preserve">Figure 5: Number of sampled hauls compared to age compostion input sample size by species group and survey (1-1 line shown in black for reference, trendlines shown by sex and for total).</w:t>
       </w:r>
     </w:p>
-    <w:bookmarkEnd w:id="78"/>
+    <w:bookmarkEnd w:id="79"/>
     <w:sectPr>
       <w:pgSz w:h="15840" w:w="12240"/>
       <w:pgMar w:bottom="1440" w:footer="720" w:gutter="0" w:header="720" w:left="1440" w:right="1440" w:top="1440"/>
@@ -13743,7 +16317,7 @@
 </file>
 
 <file path=word/numbering.xml><?xml version="1.0" encoding="utf-8"?>
-<w:numbering xmlns:aink="http://schemas.microsoft.com/office/drawing/2016/ink" xmlns:am3d="http://schemas.microsoft.com/office/drawing/2017/model3d" xmlns:cx="http://schemas.microsoft.com/office/drawing/2014/chartex" xmlns:cx1="http://schemas.microsoft.com/office/drawing/2015/9/8/chartex" xmlns:cx2="http://schemas.microsoft.com/office/drawing/2015/10/21/chartex" xmlns:cx3="http://schemas.microsoft.com/office/drawing/2016/5/9/chartex" xmlns:cx4="http://schemas.microsoft.com/office/drawing/2016/5/10/chartex" xmlns:cx5="http://schemas.microsoft.com/office/drawing/2016/5/11/chartex" xmlns:cx6="http://schemas.microsoft.com/office/drawing/2016/5/12/chartex" xmlns:cx7="http://schemas.microsoft.com/office/drawing/2016/5/13/chartex" xmlns:cx8="http://schemas.microsoft.com/office/drawing/2016/5/14/chartex" xmlns:m="http://schemas.openxmlformats.org/officeDocument/2006/math" xmlns:mc="http://schemas.openxmlformats.org/markup-compatibility/2006" xmlns:o="urn:schemas-microsoft-com:office:office" xmlns:r="http://schemas.openxmlformats.org/officeDocument/2006/relationships" xmlns:v="urn:schemas-microsoft-com:vml" xmlns:w="http://schemas.openxmlformats.org/wordprocessingml/2006/main" xmlns:w10="urn:schemas-microsoft-com:office:word" xmlns:w14="http://schemas.microsoft.com/office/word/2010/wordml" xmlns:w15="http://schemas.microsoft.com/office/word/2012/wordml" xmlns:w16="http://schemas.microsoft.com/office/word/2018/wordml" xmlns:w16cex="http://schemas.microsoft.com/office/word/2018/wordml/cex" xmlns:w16cid="http://schemas.microsoft.com/office/word/2016/wordml/cid" xmlns:w16sdtdh="http://schemas.microsoft.com/office/word/2020/wordml/sdtdatahash" xmlns:w16se="http://schemas.microsoft.com/office/word/2015/wordml/symex" xmlns:wne="http://schemas.microsoft.com/office/word/2006/wordml" xmlns:wp="http://schemas.openxmlformats.org/drawingml/2006/wordprocessingDrawing" xmlns:wp14="http://schemas.microsoft.com/office/word/2010/wordprocessingDrawing" xmlns:wpc="http://schemas.microsoft.com/office/word/2010/wordprocessingCanvas" xmlns:wpg="http://schemas.microsoft.com/office/word/2010/wordprocessingGroup" xmlns:wpi="http://schemas.microsoft.com/office/word/2010/wordprocessingInk" xmlns:wps="http://schemas.microsoft.com/office/word/2010/wordprocessingShape" mc:Ignorable="w14 w15 w16se w16cid w16 w16cex w16sdtdh wp14">
+<w:numbering xmlns:cx="http://schemas.microsoft.com/office/drawing/2014/chartex" xmlns:cx1="http://schemas.microsoft.com/office/drawing/2015/9/8/chartex" xmlns:m="http://schemas.openxmlformats.org/officeDocument/2006/math" xmlns:mc="http://schemas.openxmlformats.org/markup-compatibility/2006" xmlns:o="urn:schemas-microsoft-com:office:office" xmlns:r="http://schemas.openxmlformats.org/officeDocument/2006/relationships" xmlns:v="urn:schemas-microsoft-com:vml" xmlns:w="http://schemas.openxmlformats.org/wordprocessingml/2006/main" xmlns:w10="urn:schemas-microsoft-com:office:word" xmlns:w14="http://schemas.microsoft.com/office/word/2010/wordml" xmlns:w15="http://schemas.microsoft.com/office/word/2012/wordml" xmlns:w16se="http://schemas.microsoft.com/office/word/2015/wordml/symex" xmlns:wne="http://schemas.microsoft.com/office/word/2006/wordml" xmlns:wp="http://schemas.openxmlformats.org/drawingml/2006/wordprocessingDrawing" xmlns:wp14="http://schemas.microsoft.com/office/word/2010/wordprocessingDrawing" xmlns:wpc="http://schemas.microsoft.com/office/word/2010/wordprocessingCanvas" xmlns:wpg="http://schemas.microsoft.com/office/word/2010/wordprocessingGroup" xmlns:wpi="http://schemas.microsoft.com/office/word/2010/wordprocessingInk" xmlns:wps="http://schemas.microsoft.com/office/word/2010/wordprocessingShape" mc:Ignorable="w14 w15 w16se wp14">
   <w:abstractNum w15:restartNumberingAfterBreak="0" w:abstractNumId="0">
     <w:nsid w:val="ADCA4F7A"/>
     <w:multiLevelType w:val="multilevel"/>
@@ -14851,7 +17425,7 @@
 </file>
 
 <file path=word/styles.xml><?xml version="1.0" encoding="utf-8"?>
-<w:styles xmlns:mc="http://schemas.openxmlformats.org/markup-compatibility/2006" xmlns:r="http://schemas.openxmlformats.org/officeDocument/2006/relationships" xmlns:w="http://schemas.openxmlformats.org/wordprocessingml/2006/main" xmlns:w14="http://schemas.microsoft.com/office/word/2010/wordml" xmlns:w15="http://schemas.microsoft.com/office/word/2012/wordml" xmlns:w16="http://schemas.microsoft.com/office/word/2018/wordml" xmlns:w16cex="http://schemas.microsoft.com/office/word/2018/wordml/cex" xmlns:w16cid="http://schemas.microsoft.com/office/word/2016/wordml/cid" xmlns:w16sdtdh="http://schemas.microsoft.com/office/word/2020/wordml/sdtdatahash" xmlns:w16se="http://schemas.microsoft.com/office/word/2015/wordml/symex" mc:Ignorable="w14 w15 w16se w16cid w16 w16cex w16sdtdh">
+<w:styles xmlns:mc="http://schemas.openxmlformats.org/markup-compatibility/2006" xmlns:r="http://schemas.openxmlformats.org/officeDocument/2006/relationships" xmlns:w="http://schemas.openxmlformats.org/wordprocessingml/2006/main" xmlns:w14="http://schemas.microsoft.com/office/word/2010/wordml" xmlns:w15="http://schemas.microsoft.com/office/word/2012/wordml" xmlns:w16se="http://schemas.microsoft.com/office/word/2015/wordml/symex" mc:Ignorable="w14 w15 w16se">
   <w:docDefaults>
     <w:rPrDefault>
       <w:rPr>
@@ -14867,7 +17441,7 @@
       </w:pPr>
     </w:pPrDefault>
   </w:docDefaults>
-  <w:latentStyles w:count="376" w:defLockedState="0" w:defQFormat="0" w:defSemiHidden="0" w:defUIPriority="0" w:defUnhideWhenUsed="0">
+  <w:latentStyles w:count="371" w:defLockedState="0" w:defQFormat="0" w:defSemiHidden="0" w:defUIPriority="0" w:defUnhideWhenUsed="0">
     <w:lsdException w:name="heading 1" w:qFormat="1" w:uiPriority="9"/>
     <w:lsdException w:name="heading 2" w:qFormat="1" w:uiPriority="9"/>
     <w:lsdException w:name="heading 6" w:semiHidden="1" w:unhideWhenUsed="1"/>
@@ -15200,11 +17774,6 @@
     <w:lsdException w:name="List Table 5 Dark Accent 6" w:uiPriority="50"/>
     <w:lsdException w:name="List Table 6 Colorful Accent 6" w:uiPriority="51"/>
     <w:lsdException w:name="List Table 7 Colorful Accent 6" w:uiPriority="52"/>
-    <w:lsdException w:name="Mention" w:semiHidden="1" w:uiPriority="99" w:unhideWhenUsed="1"/>
-    <w:lsdException w:name="Smart Hyperlink" w:semiHidden="1" w:uiPriority="99" w:unhideWhenUsed="1"/>
-    <w:lsdException w:name="Hashtag" w:semiHidden="1" w:uiPriority="99" w:unhideWhenUsed="1"/>
-    <w:lsdException w:name="Unresolved Mention" w:semiHidden="1" w:uiPriority="99" w:unhideWhenUsed="1"/>
-    <w:lsdException w:name="Smart Link" w:semiHidden="1" w:uiPriority="99" w:unhideWhenUsed="1"/>
   </w:latentStyles>
   <w:style w:default="1" w:styleId="Normal" w:type="paragraph">
     <w:name w:val="Normal"/>

</xml_diff>